<commit_message>
added chapter 6 with implementation and results
</commit_message>
<xml_diff>
--- a/Intent-Aware Encryption.docx
+++ b/Intent-Aware Encryption.docx
@@ -629,7 +629,7 @@
       </w:pPr>
       <w:r>
         <w:rPr/>
-        <w:t>Results and Discussion</w:t>
+        <w:t>Case Study on Initial Dataset</w:t>
       </w:r>
     </w:p>
     <w:p>
@@ -645,7 +645,7 @@
       </w:pPr>
       <w:r>
         <w:rPr/>
-        <w:t>Intent Classification Accuracy</w:t>
+        <w:t>Overview</w:t>
       </w:r>
     </w:p>
     <w:p>
@@ -661,7 +661,7 @@
       </w:pPr>
       <w:r>
         <w:rPr/>
-        <w:t>Encryption Adaptation Behavior</w:t>
+        <w:t>Dataset and Preprocessing</w:t>
       </w:r>
     </w:p>
     <w:p>
@@ -677,7 +677,7 @@
       </w:pPr>
       <w:r>
         <w:rPr/>
-        <w:t>Performance Metrics (Latency, Energy, Throughput)</w:t>
+        <w:t>Experimental Setup</w:t>
       </w:r>
     </w:p>
     <w:p>
@@ -693,7 +693,7 @@
       </w:pPr>
       <w:r>
         <w:rPr/>
-        <w:t>Security and Privacy Assesment</w:t>
+        <w:t>Results</w:t>
       </w:r>
     </w:p>
     <w:p>
@@ -709,7 +709,7 @@
       </w:pPr>
       <w:r>
         <w:rPr/>
-        <w:t>Comparative Analysis with Baselines</w:t>
+        <w:t>Interpretation</w:t>
       </w:r>
     </w:p>
     <w:p>
@@ -2017,6 +2017,7 @@
     <w:p>
       <w:pPr>
         <w:pStyle w:val="BodyText"/>
+        <w:ind w:hanging="0" w:start="0"/>
         <w:rPr/>
       </w:pPr>
       <w:r>
@@ -2147,6 +2148,7 @@
     <w:p>
       <w:pPr>
         <w:pStyle w:val="BodyText"/>
+        <w:ind w:hanging="0" w:start="0"/>
         <w:rPr/>
       </w:pPr>
       <w:r>
@@ -2171,6 +2173,7 @@
     <w:p>
       <w:pPr>
         <w:pStyle w:val="BodyText"/>
+        <w:ind w:hanging="0" w:start="0"/>
         <w:rPr/>
       </w:pPr>
       <w:r>
@@ -2373,6 +2376,7 @@
           <w:tab w:val="left" w:pos="0" w:leader="none"/>
         </w:tabs>
         <w:ind w:hanging="283" w:start="709"/>
+        <w:jc w:val="start"/>
         <w:rPr/>
       </w:pPr>
       <w:r>
@@ -2429,7 +2433,7 @@
                     </m:sub>
                   </m:sSub>
                   <m:r>
-                    <m:t xml:space="preserve">|</m:t>
+                    <m:t xml:space="preserve">∨</m:t>
                   </m:r>
                   <m:sSub>
                     <m:e>
@@ -2536,6 +2540,7 @@
           <w:tab w:val="left" w:pos="0" w:leader="none"/>
         </w:tabs>
         <w:ind w:hanging="283" w:start="709"/>
+        <w:jc w:val="start"/>
         <w:rPr/>
       </w:pPr>
       <w:r>
@@ -2715,15 +2720,12 @@
     <w:p>
       <w:pPr>
         <w:pStyle w:val="BodyText"/>
-        <w:rPr/>
-      </w:pPr>
-      <w:r>
-        <w:rPr/>
-        <w:t xml:space="preserve">Validation ensures reliability and </w:t>
-      </w:r>
-      <w:r>
-        <w:rPr/>
-        <w:t>reproducibility:</w:t>
+        <w:ind w:hanging="0" w:start="0"/>
+        <w:rPr/>
+      </w:pPr>
+      <w:r>
+        <w:rPr/>
+        <w:t>Validation ensures reliability and reproducibility:</w:t>
       </w:r>
     </w:p>
     <w:p>
@@ -2803,6 +2805,7 @@
     <w:p>
       <w:pPr>
         <w:pStyle w:val="BodyText"/>
+        <w:ind w:hanging="0" w:start="0"/>
         <w:rPr/>
       </w:pPr>
       <w:r>
@@ -2827,6 +2830,7 @@
     <w:p>
       <w:pPr>
         <w:pStyle w:val="BodyText"/>
+        <w:ind w:hanging="0" w:start="0"/>
         <w:rPr/>
       </w:pPr>
       <w:r>
@@ -2937,6 +2941,7 @@
     <w:p>
       <w:pPr>
         <w:pStyle w:val="BodyText"/>
+        <w:ind w:hanging="0" w:start="0"/>
         <w:rPr/>
       </w:pPr>
       <w:r>
@@ -2961,6 +2966,7 @@
     <w:p>
       <w:pPr>
         <w:pStyle w:val="BodyText"/>
+        <w:ind w:hanging="0" w:start="0"/>
         <w:rPr/>
       </w:pPr>
       <w:r>
@@ -3066,6 +3072,7 @@
     <w:p>
       <w:pPr>
         <w:pStyle w:val="BodyText"/>
+        <w:ind w:hanging="0" w:start="0"/>
         <w:rPr/>
       </w:pPr>
       <w:r>
@@ -3090,6 +3097,7 @@
     <w:p>
       <w:pPr>
         <w:pStyle w:val="BodyText"/>
+        <w:ind w:hanging="0" w:start="0"/>
         <w:rPr/>
       </w:pPr>
       <w:r>
@@ -3214,6 +3222,7 @@
     <w:p>
       <w:pPr>
         <w:pStyle w:val="BodyText"/>
+        <w:ind w:hanging="0" w:start="0"/>
         <w:rPr/>
       </w:pPr>
       <w:r>
@@ -3239,6 +3248,7 @@
       <w:pPr>
         <w:pStyle w:val="BodyText"/>
         <w:spacing w:before="0" w:after="140"/>
+        <w:ind w:hanging="0" w:start="0"/>
         <w:rPr/>
       </w:pPr>
       <w:r>
@@ -3256,6 +3266,2686 @@
       <w:r>
         <w:rPr/>
         <w:t xml:space="preserve"> for validating the proposed IAE system. By combining intent inference, adaptive encryption, and detailed performance and security evaluation, the framework ensures that IAE can be quantitatively compared against existing context-aware encryption schemes.</w:t>
+      </w:r>
+    </w:p>
+    <w:p>
+      <w:pPr>
+        <w:pStyle w:val="BodyText"/>
+        <w:spacing w:before="0" w:after="140"/>
+        <w:ind w:hanging="0" w:start="0"/>
+        <w:rPr/>
+      </w:pPr>
+      <w:r>
+        <w:rPr/>
+      </w:r>
+    </w:p>
+    <w:p>
+      <w:pPr>
+        <w:pStyle w:val="Heading2"/>
+        <w:numPr>
+          <w:ilvl w:val="0"/>
+          <w:numId w:val="0"/>
+        </w:numPr>
+        <w:ind w:hanging="0" w:start="0"/>
+        <w:rPr/>
+      </w:pPr>
+      <w:r>
+        <w:rPr/>
+        <w:t xml:space="preserve">Chapter </w:t>
+      </w:r>
+      <w:r>
+        <w:rPr/>
+        <w:t>6</w:t>
+      </w:r>
+      <w:r>
+        <w:rPr/>
+        <w:t xml:space="preserve">: </w:t>
+      </w:r>
+      <w:r>
+        <w:rPr/>
+        <w:t>Case Study on Initial Dataset</w:t>
+      </w:r>
+    </w:p>
+    <w:p>
+      <w:pPr>
+        <w:pStyle w:val="Heading3"/>
+        <w:numPr>
+          <w:ilvl w:val="2"/>
+          <w:numId w:val="1"/>
+        </w:numPr>
+        <w:ind w:hanging="0" w:start="0"/>
+        <w:rPr/>
+      </w:pPr>
+      <w:r>
+        <w:rPr/>
+        <w:t>6</w:t>
+      </w:r>
+      <w:r>
+        <w:rPr/>
+        <w:t>.1 Overview</w:t>
+      </w:r>
+    </w:p>
+    <w:p>
+      <w:pPr>
+        <w:pStyle w:val="BodyText"/>
+        <w:ind w:hanging="0" w:start="0"/>
+        <w:rPr/>
+      </w:pPr>
+      <w:r>
+        <w:rPr/>
+        <w:t>A case study was conducted to illustrate the methodology and potential of the proposed Intent-Aware Encryption (IAE) framework using a smaller subset of real-world CICIDS2017 data. This initial dataset allows for rapid experimentation while demonstrating the practical application of the approach.</w:t>
+      </w:r>
+    </w:p>
+    <w:p>
+      <w:pPr>
+        <w:pStyle w:val="BodyText"/>
+        <w:ind w:hanging="0" w:start="0"/>
+        <w:rPr/>
+      </w:pPr>
+      <w:r>
+        <w:rPr/>
+        <w:t>The main goals of the case study were:</w:t>
+      </w:r>
+    </w:p>
+    <w:p>
+      <w:pPr>
+        <w:pStyle w:val="BodyText"/>
+        <w:numPr>
+          <w:ilvl w:val="0"/>
+          <w:numId w:val="16"/>
+        </w:numPr>
+        <w:rPr/>
+      </w:pPr>
+      <w:r>
+        <w:rPr/>
+        <w:t>To validate that the IAE framework can classify intents correctly from network flow features.</w:t>
+      </w:r>
+    </w:p>
+    <w:p>
+      <w:pPr>
+        <w:pStyle w:val="BodyText"/>
+        <w:numPr>
+          <w:ilvl w:val="0"/>
+          <w:numId w:val="16"/>
+        </w:numPr>
+        <w:rPr/>
+      </w:pPr>
+      <w:r>
+        <w:rPr/>
+        <w:t>To measure how adaptive encryption policies impact system performance in terms of latency, energy consumption, and throughput.</w:t>
+      </w:r>
+    </w:p>
+    <w:p>
+      <w:pPr>
+        <w:pStyle w:val="BodyText"/>
+        <w:numPr>
+          <w:ilvl w:val="0"/>
+          <w:numId w:val="16"/>
+        </w:numPr>
+        <w:rPr/>
+      </w:pPr>
+      <w:r>
+        <w:rPr/>
+        <w:t>To provide empirical evidence supporting the framework’s utility before scaling to full datasets.</w:t>
+      </w:r>
+    </w:p>
+    <w:p>
+      <w:pPr>
+        <w:pStyle w:val="BodyText"/>
+        <w:ind w:hanging="0" w:start="0"/>
+        <w:rPr/>
+      </w:pPr>
+      <w:r>
+        <w:rPr/>
+      </w:r>
+    </w:p>
+    <w:p>
+      <w:pPr>
+        <w:pStyle w:val="Heading3"/>
+        <w:numPr>
+          <w:ilvl w:val="2"/>
+          <w:numId w:val="1"/>
+        </w:numPr>
+        <w:ind w:hanging="0" w:start="0"/>
+        <w:rPr/>
+      </w:pPr>
+      <w:r>
+        <w:rPr/>
+        <w:t>6.</w:t>
+      </w:r>
+      <w:r>
+        <w:rPr/>
+        <w:t>2</w:t>
+      </w:r>
+      <w:r>
+        <w:rPr/>
+        <w:t xml:space="preserve"> </w:t>
+      </w:r>
+      <w:r>
+        <w:rPr/>
+        <w:t>Dataset and Preprocessing</w:t>
+      </w:r>
+    </w:p>
+    <w:p>
+      <w:pPr>
+        <w:pStyle w:val="BodyText"/>
+        <w:numPr>
+          <w:ilvl w:val="0"/>
+          <w:numId w:val="17"/>
+        </w:numPr>
+        <w:rPr/>
+      </w:pPr>
+      <w:r>
+        <w:rPr>
+          <w:rStyle w:val="Strong"/>
+        </w:rPr>
+        <w:t>Data source:</w:t>
+      </w:r>
+      <w:r>
+        <w:rPr/>
+        <w:t xml:space="preserve"> A subset of CICIDS2017 network flows, containing both benign and attack-labeled events.</w:t>
+      </w:r>
+    </w:p>
+    <w:p>
+      <w:pPr>
+        <w:pStyle w:val="BodyText"/>
+        <w:numPr>
+          <w:ilvl w:val="0"/>
+          <w:numId w:val="17"/>
+        </w:numPr>
+        <w:rPr/>
+      </w:pPr>
+      <w:r>
+        <w:rPr>
+          <w:rStyle w:val="Strong"/>
+        </w:rPr>
+        <w:t>Preprocessing:</w:t>
+      </w:r>
+      <w:r>
+        <w:rPr/>
+        <w:t xml:space="preserve"> The raw CSV data were loaded and cleaned, feature columns extracted, and intent labels mapped to a five-category taxonomy: </w:t>
+      </w:r>
+      <w:r>
+        <w:rPr>
+          <w:rStyle w:val="SourceText"/>
+        </w:rPr>
+        <w:t>emergency</w:t>
+      </w:r>
+      <w:r>
+        <w:rPr/>
+        <w:t xml:space="preserve">, </w:t>
+      </w:r>
+      <w:r>
+        <w:rPr>
+          <w:rStyle w:val="SourceText"/>
+        </w:rPr>
+        <w:t>confidential-transfer</w:t>
+      </w:r>
+      <w:r>
+        <w:rPr/>
+        <w:t xml:space="preserve">, </w:t>
+      </w:r>
+      <w:r>
+        <w:rPr>
+          <w:rStyle w:val="SourceText"/>
+        </w:rPr>
+        <w:t>routine-report</w:t>
+      </w:r>
+      <w:r>
+        <w:rPr/>
+        <w:t xml:space="preserve">, </w:t>
+      </w:r>
+      <w:r>
+        <w:rPr>
+          <w:rStyle w:val="SourceText"/>
+        </w:rPr>
+        <w:t>diagnostic</w:t>
+      </w:r>
+      <w:r>
+        <w:rPr/>
+        <w:t xml:space="preserve">, and </w:t>
+      </w:r>
+      <w:r>
+        <w:rPr>
+          <w:rStyle w:val="SourceText"/>
+        </w:rPr>
+        <w:t>maintenance</w:t>
+      </w:r>
+      <w:r>
+        <w:rPr/>
+        <w:t>.</w:t>
+      </w:r>
+    </w:p>
+    <w:p>
+      <w:pPr>
+        <w:pStyle w:val="BodyText"/>
+        <w:numPr>
+          <w:ilvl w:val="0"/>
+          <w:numId w:val="17"/>
+        </w:numPr>
+        <w:rPr/>
+      </w:pPr>
+      <w:r>
+        <w:rPr>
+          <w:rStyle w:val="Strong"/>
+        </w:rPr>
+        <w:t>Derived features:</w:t>
+      </w:r>
+      <w:r>
+        <w:rPr/>
+        <w:t xml:space="preserve"> </w:t>
+      </w:r>
+      <w:r>
+        <w:rPr>
+          <w:rStyle w:val="SourceText"/>
+        </w:rPr>
+        <w:t>anomaly_score</w:t>
+      </w:r>
+      <w:r>
+        <w:rPr/>
+        <w:t xml:space="preserve">, </w:t>
+      </w:r>
+      <w:r>
+        <w:rPr>
+          <w:rStyle w:val="SourceText"/>
+        </w:rPr>
+        <w:t>priority_score</w:t>
+      </w:r>
+      <w:r>
+        <w:rPr/>
+        <w:t xml:space="preserve">, and </w:t>
+      </w:r>
+      <w:r>
+        <w:rPr>
+          <w:rStyle w:val="SourceText"/>
+        </w:rPr>
+        <w:t>device_trust</w:t>
+      </w:r>
+      <w:r>
+        <w:rPr/>
+        <w:t xml:space="preserve"> were computed as additional metrics for policy decision-making.</w:t>
+      </w:r>
+    </w:p>
+    <w:p>
+      <w:pPr>
+        <w:pStyle w:val="BodyText"/>
+        <w:numPr>
+          <w:ilvl w:val="0"/>
+          <w:numId w:val="17"/>
+        </w:numPr>
+        <w:rPr/>
+      </w:pPr>
+      <w:r>
+        <w:rPr>
+          <w:rStyle w:val="Strong"/>
+        </w:rPr>
+        <w:t>Feature normalization:</w:t>
+      </w:r>
+      <w:r>
+        <w:rPr/>
+        <w:t xml:space="preserve"> Numeric features were standardized using </w:t>
+      </w:r>
+      <w:r>
+        <w:rPr>
+          <w:rStyle w:val="SourceText"/>
+        </w:rPr>
+        <w:t>StandardScaler</w:t>
+      </w:r>
+      <w:r>
+        <w:rPr/>
+        <w:t xml:space="preserve"> to produce the input matrix for ML classifiers.</w:t>
+      </w:r>
+    </w:p>
+    <w:p>
+      <w:pPr>
+        <w:pStyle w:val="BodyText"/>
+        <w:rPr/>
+      </w:pPr>
+      <w:r>
+        <w:rPr/>
+      </w:r>
+    </w:p>
+    <w:p>
+      <w:pPr>
+        <w:pStyle w:val="Heading3"/>
+        <w:numPr>
+          <w:ilvl w:val="2"/>
+          <w:numId w:val="1"/>
+        </w:numPr>
+        <w:ind w:hanging="0" w:start="0"/>
+        <w:rPr/>
+      </w:pPr>
+      <w:r>
+        <w:rPr/>
+        <w:t>6.</w:t>
+      </w:r>
+      <w:r>
+        <w:rPr/>
+        <w:t>3 Experimental Setup</w:t>
+      </w:r>
+    </w:p>
+    <w:p>
+      <w:pPr>
+        <w:pStyle w:val="BodyText"/>
+        <w:ind w:hanging="0" w:start="0"/>
+        <w:rPr/>
+      </w:pPr>
+      <w:r>
+        <w:rPr/>
+      </w:r>
+    </w:p>
+    <w:p>
+      <w:pPr>
+        <w:pStyle w:val="BodyText"/>
+        <w:numPr>
+          <w:ilvl w:val="0"/>
+          <w:numId w:val="18"/>
+        </w:numPr>
+        <w:rPr/>
+      </w:pPr>
+      <w:r>
+        <w:rPr>
+          <w:rStyle w:val="Strong"/>
+        </w:rPr>
+        <w:t>Classifier training:</w:t>
+      </w:r>
+      <w:r>
+        <w:rPr/>
+        <w:t xml:space="preserve"> Random Forest (RF), Logistic Regression (LR), and Multi-Layer Perceptron (MLP) were trained on the subset.</w:t>
+      </w:r>
+    </w:p>
+    <w:p>
+      <w:pPr>
+        <w:pStyle w:val="BodyText"/>
+        <w:numPr>
+          <w:ilvl w:val="0"/>
+          <w:numId w:val="18"/>
+        </w:numPr>
+        <w:rPr/>
+      </w:pPr>
+      <w:r>
+        <w:rPr>
+          <w:rStyle w:val="Strong"/>
+        </w:rPr>
+        <w:t>Policies evaluated:</w:t>
+      </w:r>
+    </w:p>
+    <w:p>
+      <w:pPr>
+        <w:pStyle w:val="BodyText"/>
+        <w:numPr>
+          <w:ilvl w:val="1"/>
+          <w:numId w:val="18"/>
+        </w:numPr>
+        <w:rPr/>
+      </w:pPr>
+      <w:r>
+        <w:rPr>
+          <w:rStyle w:val="SourceText"/>
+        </w:rPr>
+        <w:t>STATIC_STRONG</w:t>
+      </w:r>
+      <w:r>
+        <w:rPr/>
+        <w:t xml:space="preserve"> – fixed high-strength encryption.</w:t>
+      </w:r>
+    </w:p>
+    <w:p>
+      <w:pPr>
+        <w:pStyle w:val="BodyText"/>
+        <w:numPr>
+          <w:ilvl w:val="1"/>
+          <w:numId w:val="18"/>
+        </w:numPr>
+        <w:rPr/>
+      </w:pPr>
+      <w:r>
+        <w:rPr>
+          <w:rStyle w:val="SourceText"/>
+        </w:rPr>
+        <w:t>CONTEXT_ONLY</w:t>
+      </w:r>
+      <w:r>
+        <w:rPr/>
+        <w:t xml:space="preserve"> – adapts to anomaly score and priority.</w:t>
+      </w:r>
+    </w:p>
+    <w:p>
+      <w:pPr>
+        <w:pStyle w:val="BodyText"/>
+        <w:numPr>
+          <w:ilvl w:val="1"/>
+          <w:numId w:val="18"/>
+        </w:numPr>
+        <w:rPr/>
+      </w:pPr>
+      <w:r>
+        <w:rPr>
+          <w:rStyle w:val="SourceText"/>
+        </w:rPr>
+        <w:t>RULE_BASED_INTENT_MAPPING</w:t>
+      </w:r>
+      <w:r>
+        <w:rPr/>
+        <w:t xml:space="preserve"> – maps inferred intents to encryption levels.</w:t>
+      </w:r>
+    </w:p>
+    <w:p>
+      <w:pPr>
+        <w:pStyle w:val="BodyText"/>
+        <w:numPr>
+          <w:ilvl w:val="1"/>
+          <w:numId w:val="18"/>
+        </w:numPr>
+        <w:rPr/>
+      </w:pPr>
+      <w:r>
+        <w:rPr>
+          <w:rStyle w:val="SourceText"/>
+        </w:rPr>
+        <w:t>ABE_SIM</w:t>
+      </w:r>
+      <w:r>
+        <w:rPr/>
+        <w:t xml:space="preserve"> – baseline simulation of Attribute-Based Encryption.</w:t>
+      </w:r>
+    </w:p>
+    <w:p>
+      <w:pPr>
+        <w:pStyle w:val="BodyText"/>
+        <w:numPr>
+          <w:ilvl w:val="1"/>
+          <w:numId w:val="18"/>
+        </w:numPr>
+        <w:rPr/>
+      </w:pPr>
+      <w:r>
+        <w:rPr>
+          <w:rStyle w:val="SourceText"/>
+        </w:rPr>
+        <w:t>IAE_*</w:t>
+      </w:r>
+      <w:r>
+        <w:rPr/>
+        <w:t xml:space="preserve"> – ML-driven adaptive encryption policies based on intent classification.</w:t>
+      </w:r>
+    </w:p>
+    <w:p>
+      <w:pPr>
+        <w:pStyle w:val="BodyText"/>
+        <w:numPr>
+          <w:ilvl w:val="0"/>
+          <w:numId w:val="18"/>
+        </w:numPr>
+        <w:rPr/>
+      </w:pPr>
+      <w:r>
+        <w:rPr>
+          <w:rStyle w:val="Strong"/>
+        </w:rPr>
+        <w:t>Evaluation metrics:</w:t>
+      </w:r>
+      <w:r>
+        <w:rPr/>
+        <w:t xml:space="preserve"> Average latency (ms), median latency, average energy units, throughput (ops/sec), and classification metrics (accuracy, precision, recall, F1).</w:t>
+      </w:r>
+    </w:p>
+    <w:p>
+      <w:pPr>
+        <w:pStyle w:val="BodyText"/>
+        <w:numPr>
+          <w:ilvl w:val="0"/>
+          <w:numId w:val="18"/>
+        </w:numPr>
+        <w:rPr/>
+      </w:pPr>
+      <w:r>
+        <w:rPr>
+          <w:rStyle w:val="Strong"/>
+        </w:rPr>
+        <w:t>Sampling:</w:t>
+      </w:r>
+      <w:r>
+        <w:rPr/>
+        <w:t xml:space="preserve"> 200 events were randomly sampled for evaluation, each policy executed 30 times per event.</w:t>
+      </w:r>
+    </w:p>
+    <w:p>
+      <w:pPr>
+        <w:pStyle w:val="BodyText"/>
+        <w:rPr/>
+      </w:pPr>
+      <w:r>
+        <w:rPr/>
+      </w:r>
+      <w:r>
+        <w:br w:type="page"/>
+      </w:r>
+    </w:p>
+    <w:p>
+      <w:pPr>
+        <w:pStyle w:val="BodyText"/>
+        <w:rPr/>
+      </w:pPr>
+      <w:r>
+        <w:rPr/>
+      </w:r>
+    </w:p>
+    <w:p>
+      <w:pPr>
+        <w:pStyle w:val="Heading3"/>
+        <w:numPr>
+          <w:ilvl w:val="2"/>
+          <w:numId w:val="1"/>
+        </w:numPr>
+        <w:ind w:hanging="0" w:start="0"/>
+        <w:rPr/>
+      </w:pPr>
+      <w:r>
+        <w:rPr/>
+        <w:t>6.</w:t>
+      </w:r>
+      <w:r>
+        <w:rPr/>
+        <w:t>4 Results</w:t>
+      </w:r>
+    </w:p>
+    <w:tbl>
+      <w:tblPr>
+        <w:tblW w:w="5000" w:type="pct"/>
+        <w:jc w:val="start"/>
+        <w:tblInd w:w="-7" w:type="dxa"/>
+        <w:tblLayout w:type="fixed"/>
+        <w:tblCellMar>
+          <w:top w:w="55" w:type="dxa"/>
+          <w:start w:w="55" w:type="dxa"/>
+          <w:bottom w:w="55" w:type="dxa"/>
+          <w:end w:w="55" w:type="dxa"/>
+        </w:tblCellMar>
+      </w:tblPr>
+      <w:tblGrid>
+        <w:gridCol w:w="1994"/>
+        <w:gridCol w:w="1994"/>
+        <w:gridCol w:w="1633"/>
+        <w:gridCol w:w="2356"/>
+        <w:gridCol w:w="1995"/>
+      </w:tblGrid>
+      <w:tr>
+        <w:trPr/>
+        <w:tc>
+          <w:tcPr>
+            <w:tcW w:w="1994" w:type="dxa"/>
+            <w:tcBorders>
+              <w:top w:val="single" w:sz="6" w:space="0" w:color="FFFFFF"/>
+              <w:start w:val="single" w:sz="6" w:space="0" w:color="FFFFFF"/>
+              <w:bottom w:val="single" w:sz="6" w:space="0" w:color="FFFFFF"/>
+            </w:tcBorders>
+          </w:tcPr>
+          <w:p>
+            <w:pPr>
+              <w:pStyle w:val="TableHeading"/>
+              <w:jc w:val="start"/>
+              <w:rPr>
+                <w:rFonts w:ascii="Liberation Serif" w:hAnsi="Liberation Serif"/>
+                <w:b w:val="false"/>
+                <w:bCs w:val="false"/>
+                <w:i w:val="false"/>
+                <w:i w:val="false"/>
+                <w:iCs w:val="false"/>
+                <w:strike w:val="false"/>
+                <w:dstrike w:val="false"/>
+                <w:outline w:val="false"/>
+                <w:shadow w:val="false"/>
+                <w:color w:val="auto"/>
+                <w:sz w:val="24"/>
+                <w:szCs w:val="24"/>
+                <w:u w:val="none"/>
+              </w:rPr>
+            </w:pPr>
+            <w:r>
+              <w:rPr>
+                <w:b w:val="false"/>
+                <w:bCs w:val="false"/>
+                <w:i w:val="false"/>
+                <w:iCs w:val="false"/>
+                <w:strike w:val="false"/>
+                <w:dstrike w:val="false"/>
+                <w:outline w:val="false"/>
+                <w:shadow w:val="false"/>
+                <w:color w:val="auto"/>
+                <w:sz w:val="24"/>
+                <w:szCs w:val="24"/>
+                <w:u w:val="none"/>
+              </w:rPr>
+              <w:t>Policy</w:t>
+            </w:r>
+          </w:p>
+        </w:tc>
+        <w:tc>
+          <w:tcPr>
+            <w:tcW w:w="1994" w:type="dxa"/>
+            <w:tcBorders>
+              <w:top w:val="single" w:sz="6" w:space="0" w:color="FFFFFF"/>
+              <w:start w:val="single" w:sz="6" w:space="0" w:color="FFFFFF"/>
+              <w:bottom w:val="single" w:sz="6" w:space="0" w:color="FFFFFF"/>
+            </w:tcBorders>
+          </w:tcPr>
+          <w:p>
+            <w:pPr>
+              <w:pStyle w:val="TableHeading"/>
+              <w:jc w:val="start"/>
+              <w:rPr>
+                <w:rFonts w:ascii="Liberation Serif" w:hAnsi="Liberation Serif"/>
+                <w:b w:val="false"/>
+                <w:bCs w:val="false"/>
+                <w:i w:val="false"/>
+                <w:i w:val="false"/>
+                <w:iCs w:val="false"/>
+                <w:strike w:val="false"/>
+                <w:dstrike w:val="false"/>
+                <w:outline w:val="false"/>
+                <w:shadow w:val="false"/>
+                <w:color w:val="auto"/>
+                <w:sz w:val="24"/>
+                <w:szCs w:val="24"/>
+                <w:u w:val="none"/>
+              </w:rPr>
+            </w:pPr>
+            <w:r>
+              <w:rPr>
+                <w:b w:val="false"/>
+                <w:bCs w:val="false"/>
+                <w:i w:val="false"/>
+                <w:iCs w:val="false"/>
+                <w:strike w:val="false"/>
+                <w:dstrike w:val="false"/>
+                <w:outline w:val="false"/>
+                <w:shadow w:val="false"/>
+                <w:color w:val="auto"/>
+                <w:sz w:val="24"/>
+                <w:szCs w:val="24"/>
+                <w:u w:val="none"/>
+              </w:rPr>
+              <w:t>Avg Latency (ms)</w:t>
+            </w:r>
+          </w:p>
+        </w:tc>
+        <w:tc>
+          <w:tcPr>
+            <w:tcW w:w="1633" w:type="dxa"/>
+            <w:tcBorders>
+              <w:top w:val="single" w:sz="6" w:space="0" w:color="FFFFFF"/>
+              <w:start w:val="single" w:sz="6" w:space="0" w:color="FFFFFF"/>
+              <w:bottom w:val="single" w:sz="6" w:space="0" w:color="FFFFFF"/>
+            </w:tcBorders>
+          </w:tcPr>
+          <w:p>
+            <w:pPr>
+              <w:pStyle w:val="TableHeading"/>
+              <w:jc w:val="start"/>
+              <w:rPr>
+                <w:rFonts w:ascii="Liberation Serif" w:hAnsi="Liberation Serif"/>
+                <w:b w:val="false"/>
+                <w:bCs w:val="false"/>
+                <w:i w:val="false"/>
+                <w:i w:val="false"/>
+                <w:iCs w:val="false"/>
+                <w:strike w:val="false"/>
+                <w:dstrike w:val="false"/>
+                <w:outline w:val="false"/>
+                <w:shadow w:val="false"/>
+                <w:color w:val="auto"/>
+                <w:sz w:val="24"/>
+                <w:szCs w:val="24"/>
+                <w:u w:val="none"/>
+              </w:rPr>
+            </w:pPr>
+            <w:r>
+              <w:rPr>
+                <w:b w:val="false"/>
+                <w:bCs w:val="false"/>
+                <w:i w:val="false"/>
+                <w:iCs w:val="false"/>
+                <w:strike w:val="false"/>
+                <w:dstrike w:val="false"/>
+                <w:outline w:val="false"/>
+                <w:shadow w:val="false"/>
+                <w:color w:val="auto"/>
+                <w:sz w:val="24"/>
+                <w:szCs w:val="24"/>
+                <w:u w:val="none"/>
+              </w:rPr>
+              <w:t>Avg Energy</w:t>
+            </w:r>
+          </w:p>
+        </w:tc>
+        <w:tc>
+          <w:tcPr>
+            <w:tcW w:w="2356" w:type="dxa"/>
+            <w:tcBorders>
+              <w:top w:val="single" w:sz="6" w:space="0" w:color="FFFFFF"/>
+              <w:start w:val="single" w:sz="6" w:space="0" w:color="FFFFFF"/>
+              <w:bottom w:val="single" w:sz="6" w:space="0" w:color="FFFFFF"/>
+            </w:tcBorders>
+          </w:tcPr>
+          <w:p>
+            <w:pPr>
+              <w:pStyle w:val="TableHeading"/>
+              <w:jc w:val="start"/>
+              <w:rPr>
+                <w:rFonts w:ascii="Liberation Serif" w:hAnsi="Liberation Serif"/>
+                <w:b w:val="false"/>
+                <w:bCs w:val="false"/>
+                <w:i w:val="false"/>
+                <w:i w:val="false"/>
+                <w:iCs w:val="false"/>
+                <w:strike w:val="false"/>
+                <w:dstrike w:val="false"/>
+                <w:outline w:val="false"/>
+                <w:shadow w:val="false"/>
+                <w:color w:val="auto"/>
+                <w:sz w:val="24"/>
+                <w:szCs w:val="24"/>
+                <w:u w:val="none"/>
+              </w:rPr>
+            </w:pPr>
+            <w:r>
+              <w:rPr>
+                <w:b w:val="false"/>
+                <w:bCs w:val="false"/>
+                <w:i w:val="false"/>
+                <w:iCs w:val="false"/>
+                <w:strike w:val="false"/>
+                <w:dstrike w:val="false"/>
+                <w:outline w:val="false"/>
+                <w:shadow w:val="false"/>
+                <w:color w:val="auto"/>
+                <w:sz w:val="24"/>
+                <w:szCs w:val="24"/>
+                <w:u w:val="none"/>
+              </w:rPr>
+              <w:t>Throughput (ops/sec)</w:t>
+            </w:r>
+          </w:p>
+        </w:tc>
+        <w:tc>
+          <w:tcPr>
+            <w:tcW w:w="1995" w:type="dxa"/>
+            <w:tcBorders>
+              <w:top w:val="single" w:sz="6" w:space="0" w:color="FFFFFF"/>
+              <w:start w:val="single" w:sz="6" w:space="0" w:color="FFFFFF"/>
+              <w:bottom w:val="single" w:sz="6" w:space="0" w:color="FFFFFF"/>
+              <w:end w:val="single" w:sz="6" w:space="0" w:color="FFFFFF"/>
+            </w:tcBorders>
+          </w:tcPr>
+          <w:p>
+            <w:pPr>
+              <w:pStyle w:val="TableHeading"/>
+              <w:jc w:val="start"/>
+              <w:rPr>
+                <w:rFonts w:ascii="Liberation Serif" w:hAnsi="Liberation Serif"/>
+                <w:b w:val="false"/>
+                <w:bCs w:val="false"/>
+                <w:i w:val="false"/>
+                <w:i w:val="false"/>
+                <w:iCs w:val="false"/>
+                <w:strike w:val="false"/>
+                <w:dstrike w:val="false"/>
+                <w:outline w:val="false"/>
+                <w:shadow w:val="false"/>
+                <w:color w:val="auto"/>
+                <w:sz w:val="24"/>
+                <w:szCs w:val="24"/>
+                <w:u w:val="none"/>
+              </w:rPr>
+            </w:pPr>
+            <w:r>
+              <w:rPr>
+                <w:b w:val="false"/>
+                <w:bCs w:val="false"/>
+                <w:i w:val="false"/>
+                <w:iCs w:val="false"/>
+                <w:strike w:val="false"/>
+                <w:dstrike w:val="false"/>
+                <w:outline w:val="false"/>
+                <w:shadow w:val="false"/>
+                <w:color w:val="auto"/>
+                <w:sz w:val="24"/>
+                <w:szCs w:val="24"/>
+                <w:u w:val="none"/>
+              </w:rPr>
+              <w:t>Classifier Accuracy</w:t>
+            </w:r>
+          </w:p>
+        </w:tc>
+      </w:tr>
+      <w:tr>
+        <w:trPr/>
+        <w:tc>
+          <w:tcPr>
+            <w:tcW w:w="1994" w:type="dxa"/>
+            <w:tcBorders>
+              <w:start w:val="single" w:sz="6" w:space="0" w:color="FFFFFF"/>
+              <w:bottom w:val="single" w:sz="6" w:space="0" w:color="FFFFFF"/>
+            </w:tcBorders>
+          </w:tcPr>
+          <w:p>
+            <w:pPr>
+              <w:pStyle w:val="TableContents"/>
+              <w:jc w:val="start"/>
+              <w:rPr>
+                <w:rFonts w:ascii="Liberation Serif" w:hAnsi="Liberation Serif"/>
+                <w:b w:val="false"/>
+                <w:bCs w:val="false"/>
+                <w:i w:val="false"/>
+                <w:i w:val="false"/>
+                <w:iCs w:val="false"/>
+                <w:strike w:val="false"/>
+                <w:dstrike w:val="false"/>
+                <w:outline w:val="false"/>
+                <w:shadow w:val="false"/>
+                <w:color w:val="auto"/>
+                <w:sz w:val="24"/>
+                <w:szCs w:val="24"/>
+                <w:u w:val="none"/>
+              </w:rPr>
+            </w:pPr>
+            <w:r>
+              <w:rPr>
+                <w:b w:val="false"/>
+                <w:bCs w:val="false"/>
+                <w:i w:val="false"/>
+                <w:iCs w:val="false"/>
+                <w:strike w:val="false"/>
+                <w:dstrike w:val="false"/>
+                <w:outline w:val="false"/>
+                <w:shadow w:val="false"/>
+                <w:color w:val="auto"/>
+                <w:sz w:val="24"/>
+                <w:szCs w:val="24"/>
+                <w:u w:val="none"/>
+              </w:rPr>
+              <w:t>STATIC_STRONG</w:t>
+            </w:r>
+          </w:p>
+        </w:tc>
+        <w:tc>
+          <w:tcPr>
+            <w:tcW w:w="1994" w:type="dxa"/>
+            <w:tcBorders>
+              <w:start w:val="single" w:sz="6" w:space="0" w:color="FFFFFF"/>
+              <w:bottom w:val="single" w:sz="6" w:space="0" w:color="FFFFFF"/>
+            </w:tcBorders>
+          </w:tcPr>
+          <w:p>
+            <w:pPr>
+              <w:pStyle w:val="TableContents"/>
+              <w:jc w:val="start"/>
+              <w:rPr>
+                <w:rFonts w:ascii="Liberation Serif" w:hAnsi="Liberation Serif"/>
+                <w:b w:val="false"/>
+                <w:bCs w:val="false"/>
+                <w:i w:val="false"/>
+                <w:i w:val="false"/>
+                <w:iCs w:val="false"/>
+                <w:strike w:val="false"/>
+                <w:dstrike w:val="false"/>
+                <w:outline w:val="false"/>
+                <w:shadow w:val="false"/>
+                <w:color w:val="auto"/>
+                <w:sz w:val="24"/>
+                <w:szCs w:val="24"/>
+                <w:u w:val="none"/>
+              </w:rPr>
+            </w:pPr>
+            <w:r>
+              <w:rPr>
+                <w:b w:val="false"/>
+                <w:bCs w:val="false"/>
+                <w:i w:val="false"/>
+                <w:iCs w:val="false"/>
+                <w:strike w:val="false"/>
+                <w:dstrike w:val="false"/>
+                <w:outline w:val="false"/>
+                <w:shadow w:val="false"/>
+                <w:color w:val="auto"/>
+                <w:sz w:val="24"/>
+                <w:szCs w:val="24"/>
+                <w:u w:val="none"/>
+              </w:rPr>
+              <w:t>7.38</w:t>
+            </w:r>
+          </w:p>
+        </w:tc>
+        <w:tc>
+          <w:tcPr>
+            <w:tcW w:w="1633" w:type="dxa"/>
+            <w:tcBorders>
+              <w:start w:val="single" w:sz="6" w:space="0" w:color="FFFFFF"/>
+              <w:bottom w:val="single" w:sz="6" w:space="0" w:color="FFFFFF"/>
+            </w:tcBorders>
+          </w:tcPr>
+          <w:p>
+            <w:pPr>
+              <w:pStyle w:val="TableContents"/>
+              <w:jc w:val="start"/>
+              <w:rPr>
+                <w:rFonts w:ascii="Liberation Serif" w:hAnsi="Liberation Serif"/>
+                <w:b w:val="false"/>
+                <w:bCs w:val="false"/>
+                <w:i w:val="false"/>
+                <w:i w:val="false"/>
+                <w:iCs w:val="false"/>
+                <w:strike w:val="false"/>
+                <w:dstrike w:val="false"/>
+                <w:outline w:val="false"/>
+                <w:shadow w:val="false"/>
+                <w:color w:val="auto"/>
+                <w:sz w:val="24"/>
+                <w:szCs w:val="24"/>
+                <w:u w:val="none"/>
+              </w:rPr>
+            </w:pPr>
+            <w:r>
+              <w:rPr>
+                <w:b w:val="false"/>
+                <w:bCs w:val="false"/>
+                <w:i w:val="false"/>
+                <w:iCs w:val="false"/>
+                <w:strike w:val="false"/>
+                <w:dstrike w:val="false"/>
+                <w:outline w:val="false"/>
+                <w:shadow w:val="false"/>
+                <w:color w:val="auto"/>
+                <w:sz w:val="24"/>
+                <w:szCs w:val="24"/>
+                <w:u w:val="none"/>
+              </w:rPr>
+              <w:t>0.0148</w:t>
+            </w:r>
+          </w:p>
+        </w:tc>
+        <w:tc>
+          <w:tcPr>
+            <w:tcW w:w="2356" w:type="dxa"/>
+            <w:tcBorders>
+              <w:start w:val="single" w:sz="6" w:space="0" w:color="FFFFFF"/>
+              <w:bottom w:val="single" w:sz="6" w:space="0" w:color="FFFFFF"/>
+            </w:tcBorders>
+          </w:tcPr>
+          <w:p>
+            <w:pPr>
+              <w:pStyle w:val="TableContents"/>
+              <w:jc w:val="start"/>
+              <w:rPr>
+                <w:rFonts w:ascii="Liberation Serif" w:hAnsi="Liberation Serif"/>
+                <w:b w:val="false"/>
+                <w:bCs w:val="false"/>
+                <w:i w:val="false"/>
+                <w:i w:val="false"/>
+                <w:iCs w:val="false"/>
+                <w:strike w:val="false"/>
+                <w:dstrike w:val="false"/>
+                <w:outline w:val="false"/>
+                <w:shadow w:val="false"/>
+                <w:color w:val="auto"/>
+                <w:sz w:val="24"/>
+                <w:szCs w:val="24"/>
+                <w:u w:val="none"/>
+              </w:rPr>
+            </w:pPr>
+            <w:r>
+              <w:rPr>
+                <w:b w:val="false"/>
+                <w:bCs w:val="false"/>
+                <w:i w:val="false"/>
+                <w:iCs w:val="false"/>
+                <w:strike w:val="false"/>
+                <w:dstrike w:val="false"/>
+                <w:outline w:val="false"/>
+                <w:shadow w:val="false"/>
+                <w:color w:val="auto"/>
+                <w:sz w:val="24"/>
+                <w:szCs w:val="24"/>
+                <w:u w:val="none"/>
+              </w:rPr>
+              <w:t>135.49</w:t>
+            </w:r>
+          </w:p>
+        </w:tc>
+        <w:tc>
+          <w:tcPr>
+            <w:tcW w:w="1995" w:type="dxa"/>
+            <w:tcBorders>
+              <w:start w:val="single" w:sz="6" w:space="0" w:color="FFFFFF"/>
+              <w:bottom w:val="single" w:sz="6" w:space="0" w:color="FFFFFF"/>
+              <w:end w:val="single" w:sz="6" w:space="0" w:color="FFFFFF"/>
+            </w:tcBorders>
+          </w:tcPr>
+          <w:p>
+            <w:pPr>
+              <w:pStyle w:val="TableContents"/>
+              <w:jc w:val="start"/>
+              <w:rPr>
+                <w:rFonts w:ascii="Liberation Serif" w:hAnsi="Liberation Serif"/>
+                <w:b w:val="false"/>
+                <w:bCs w:val="false"/>
+                <w:i w:val="false"/>
+                <w:i w:val="false"/>
+                <w:iCs w:val="false"/>
+                <w:strike w:val="false"/>
+                <w:dstrike w:val="false"/>
+                <w:outline w:val="false"/>
+                <w:shadow w:val="false"/>
+                <w:color w:val="auto"/>
+                <w:sz w:val="24"/>
+                <w:szCs w:val="24"/>
+                <w:u w:val="none"/>
+              </w:rPr>
+            </w:pPr>
+            <w:r>
+              <w:rPr>
+                <w:b w:val="false"/>
+                <w:bCs w:val="false"/>
+                <w:i w:val="false"/>
+                <w:iCs w:val="false"/>
+                <w:strike w:val="false"/>
+                <w:dstrike w:val="false"/>
+                <w:outline w:val="false"/>
+                <w:shadow w:val="false"/>
+                <w:color w:val="auto"/>
+                <w:sz w:val="24"/>
+                <w:szCs w:val="24"/>
+                <w:u w:val="none"/>
+              </w:rPr>
+              <w:t>N/A</w:t>
+            </w:r>
+          </w:p>
+        </w:tc>
+      </w:tr>
+      <w:tr>
+        <w:trPr/>
+        <w:tc>
+          <w:tcPr>
+            <w:tcW w:w="1994" w:type="dxa"/>
+            <w:tcBorders>
+              <w:start w:val="single" w:sz="6" w:space="0" w:color="FFFFFF"/>
+              <w:bottom w:val="single" w:sz="6" w:space="0" w:color="FFFFFF"/>
+            </w:tcBorders>
+          </w:tcPr>
+          <w:p>
+            <w:pPr>
+              <w:pStyle w:val="TableContents"/>
+              <w:jc w:val="start"/>
+              <w:rPr>
+                <w:rFonts w:ascii="Liberation Serif" w:hAnsi="Liberation Serif"/>
+                <w:b w:val="false"/>
+                <w:bCs w:val="false"/>
+                <w:i w:val="false"/>
+                <w:i w:val="false"/>
+                <w:iCs w:val="false"/>
+                <w:strike w:val="false"/>
+                <w:dstrike w:val="false"/>
+                <w:outline w:val="false"/>
+                <w:shadow w:val="false"/>
+                <w:color w:val="auto"/>
+                <w:sz w:val="24"/>
+                <w:szCs w:val="24"/>
+                <w:u w:val="none"/>
+              </w:rPr>
+            </w:pPr>
+            <w:r>
+              <w:rPr>
+                <w:b w:val="false"/>
+                <w:bCs w:val="false"/>
+                <w:i w:val="false"/>
+                <w:iCs w:val="false"/>
+                <w:strike w:val="false"/>
+                <w:dstrike w:val="false"/>
+                <w:outline w:val="false"/>
+                <w:shadow w:val="false"/>
+                <w:color w:val="auto"/>
+                <w:sz w:val="24"/>
+                <w:szCs w:val="24"/>
+                <w:u w:val="none"/>
+              </w:rPr>
+              <w:t>CONTEXT_ONLY</w:t>
+            </w:r>
+          </w:p>
+        </w:tc>
+        <w:tc>
+          <w:tcPr>
+            <w:tcW w:w="1994" w:type="dxa"/>
+            <w:tcBorders>
+              <w:start w:val="single" w:sz="6" w:space="0" w:color="FFFFFF"/>
+              <w:bottom w:val="single" w:sz="6" w:space="0" w:color="FFFFFF"/>
+            </w:tcBorders>
+          </w:tcPr>
+          <w:p>
+            <w:pPr>
+              <w:pStyle w:val="TableContents"/>
+              <w:jc w:val="start"/>
+              <w:rPr>
+                <w:rFonts w:ascii="Liberation Serif" w:hAnsi="Liberation Serif"/>
+                <w:b w:val="false"/>
+                <w:bCs w:val="false"/>
+                <w:i w:val="false"/>
+                <w:i w:val="false"/>
+                <w:iCs w:val="false"/>
+                <w:strike w:val="false"/>
+                <w:dstrike w:val="false"/>
+                <w:outline w:val="false"/>
+                <w:shadow w:val="false"/>
+                <w:color w:val="auto"/>
+                <w:sz w:val="24"/>
+                <w:szCs w:val="24"/>
+                <w:u w:val="none"/>
+              </w:rPr>
+            </w:pPr>
+            <w:r>
+              <w:rPr>
+                <w:b w:val="false"/>
+                <w:bCs w:val="false"/>
+                <w:i w:val="false"/>
+                <w:iCs w:val="false"/>
+                <w:strike w:val="false"/>
+                <w:dstrike w:val="false"/>
+                <w:outline w:val="false"/>
+                <w:shadow w:val="false"/>
+                <w:color w:val="auto"/>
+                <w:sz w:val="24"/>
+                <w:szCs w:val="24"/>
+                <w:u w:val="none"/>
+              </w:rPr>
+              <w:t>2.40</w:t>
+            </w:r>
+          </w:p>
+        </w:tc>
+        <w:tc>
+          <w:tcPr>
+            <w:tcW w:w="1633" w:type="dxa"/>
+            <w:tcBorders>
+              <w:start w:val="single" w:sz="6" w:space="0" w:color="FFFFFF"/>
+              <w:bottom w:val="single" w:sz="6" w:space="0" w:color="FFFFFF"/>
+            </w:tcBorders>
+          </w:tcPr>
+          <w:p>
+            <w:pPr>
+              <w:pStyle w:val="TableContents"/>
+              <w:jc w:val="start"/>
+              <w:rPr>
+                <w:rFonts w:ascii="Liberation Serif" w:hAnsi="Liberation Serif"/>
+                <w:b w:val="false"/>
+                <w:bCs w:val="false"/>
+                <w:i w:val="false"/>
+                <w:i w:val="false"/>
+                <w:iCs w:val="false"/>
+                <w:strike w:val="false"/>
+                <w:dstrike w:val="false"/>
+                <w:outline w:val="false"/>
+                <w:shadow w:val="false"/>
+                <w:color w:val="auto"/>
+                <w:sz w:val="24"/>
+                <w:szCs w:val="24"/>
+                <w:u w:val="none"/>
+              </w:rPr>
+            </w:pPr>
+            <w:r>
+              <w:rPr>
+                <w:b w:val="false"/>
+                <w:bCs w:val="false"/>
+                <w:i w:val="false"/>
+                <w:iCs w:val="false"/>
+                <w:strike w:val="false"/>
+                <w:dstrike w:val="false"/>
+                <w:outline w:val="false"/>
+                <w:shadow w:val="false"/>
+                <w:color w:val="auto"/>
+                <w:sz w:val="24"/>
+                <w:szCs w:val="24"/>
+                <w:u w:val="none"/>
+              </w:rPr>
+              <w:t>0.0021</w:t>
+            </w:r>
+          </w:p>
+        </w:tc>
+        <w:tc>
+          <w:tcPr>
+            <w:tcW w:w="2356" w:type="dxa"/>
+            <w:tcBorders>
+              <w:start w:val="single" w:sz="6" w:space="0" w:color="FFFFFF"/>
+              <w:bottom w:val="single" w:sz="6" w:space="0" w:color="FFFFFF"/>
+            </w:tcBorders>
+          </w:tcPr>
+          <w:p>
+            <w:pPr>
+              <w:pStyle w:val="TableContents"/>
+              <w:jc w:val="start"/>
+              <w:rPr>
+                <w:rFonts w:ascii="Liberation Serif" w:hAnsi="Liberation Serif"/>
+                <w:b w:val="false"/>
+                <w:bCs w:val="false"/>
+                <w:i w:val="false"/>
+                <w:i w:val="false"/>
+                <w:iCs w:val="false"/>
+                <w:strike w:val="false"/>
+                <w:dstrike w:val="false"/>
+                <w:outline w:val="false"/>
+                <w:shadow w:val="false"/>
+                <w:color w:val="auto"/>
+                <w:sz w:val="24"/>
+                <w:szCs w:val="24"/>
+                <w:u w:val="none"/>
+              </w:rPr>
+            </w:pPr>
+            <w:r>
+              <w:rPr>
+                <w:b w:val="false"/>
+                <w:bCs w:val="false"/>
+                <w:i w:val="false"/>
+                <w:iCs w:val="false"/>
+                <w:strike w:val="false"/>
+                <w:dstrike w:val="false"/>
+                <w:outline w:val="false"/>
+                <w:shadow w:val="false"/>
+                <w:color w:val="auto"/>
+                <w:sz w:val="24"/>
+                <w:szCs w:val="24"/>
+                <w:u w:val="none"/>
+              </w:rPr>
+              <w:t>416.52</w:t>
+            </w:r>
+          </w:p>
+        </w:tc>
+        <w:tc>
+          <w:tcPr>
+            <w:tcW w:w="1995" w:type="dxa"/>
+            <w:tcBorders>
+              <w:start w:val="single" w:sz="6" w:space="0" w:color="FFFFFF"/>
+              <w:bottom w:val="single" w:sz="6" w:space="0" w:color="FFFFFF"/>
+              <w:end w:val="single" w:sz="6" w:space="0" w:color="FFFFFF"/>
+            </w:tcBorders>
+          </w:tcPr>
+          <w:p>
+            <w:pPr>
+              <w:pStyle w:val="TableContents"/>
+              <w:jc w:val="start"/>
+              <w:rPr>
+                <w:rFonts w:ascii="Liberation Serif" w:hAnsi="Liberation Serif"/>
+                <w:b w:val="false"/>
+                <w:bCs w:val="false"/>
+                <w:i w:val="false"/>
+                <w:i w:val="false"/>
+                <w:iCs w:val="false"/>
+                <w:strike w:val="false"/>
+                <w:dstrike w:val="false"/>
+                <w:outline w:val="false"/>
+                <w:shadow w:val="false"/>
+                <w:color w:val="auto"/>
+                <w:sz w:val="24"/>
+                <w:szCs w:val="24"/>
+                <w:u w:val="none"/>
+              </w:rPr>
+            </w:pPr>
+            <w:r>
+              <w:rPr>
+                <w:b w:val="false"/>
+                <w:bCs w:val="false"/>
+                <w:i w:val="false"/>
+                <w:iCs w:val="false"/>
+                <w:strike w:val="false"/>
+                <w:dstrike w:val="false"/>
+                <w:outline w:val="false"/>
+                <w:shadow w:val="false"/>
+                <w:color w:val="auto"/>
+                <w:sz w:val="24"/>
+                <w:szCs w:val="24"/>
+                <w:u w:val="none"/>
+              </w:rPr>
+              <w:t>N/A</w:t>
+            </w:r>
+          </w:p>
+        </w:tc>
+      </w:tr>
+      <w:tr>
+        <w:trPr/>
+        <w:tc>
+          <w:tcPr>
+            <w:tcW w:w="1994" w:type="dxa"/>
+            <w:tcBorders>
+              <w:start w:val="single" w:sz="6" w:space="0" w:color="FFFFFF"/>
+              <w:bottom w:val="single" w:sz="6" w:space="0" w:color="FFFFFF"/>
+            </w:tcBorders>
+          </w:tcPr>
+          <w:p>
+            <w:pPr>
+              <w:pStyle w:val="TableContents"/>
+              <w:jc w:val="start"/>
+              <w:rPr>
+                <w:rFonts w:ascii="Liberation Serif" w:hAnsi="Liberation Serif"/>
+                <w:b w:val="false"/>
+                <w:bCs w:val="false"/>
+                <w:i w:val="false"/>
+                <w:i w:val="false"/>
+                <w:iCs w:val="false"/>
+                <w:strike w:val="false"/>
+                <w:dstrike w:val="false"/>
+                <w:outline w:val="false"/>
+                <w:shadow w:val="false"/>
+                <w:color w:val="auto"/>
+                <w:sz w:val="24"/>
+                <w:szCs w:val="24"/>
+                <w:u w:val="none"/>
+              </w:rPr>
+            </w:pPr>
+            <w:r>
+              <w:rPr>
+                <w:b w:val="false"/>
+                <w:bCs w:val="false"/>
+                <w:i w:val="false"/>
+                <w:iCs w:val="false"/>
+                <w:strike w:val="false"/>
+                <w:dstrike w:val="false"/>
+                <w:outline w:val="false"/>
+                <w:shadow w:val="false"/>
+                <w:color w:val="auto"/>
+                <w:sz w:val="24"/>
+                <w:szCs w:val="24"/>
+                <w:u w:val="none"/>
+              </w:rPr>
+              <w:t>RULE_BASED_INTENT_MAPPING</w:t>
+            </w:r>
+          </w:p>
+        </w:tc>
+        <w:tc>
+          <w:tcPr>
+            <w:tcW w:w="1994" w:type="dxa"/>
+            <w:tcBorders>
+              <w:start w:val="single" w:sz="6" w:space="0" w:color="FFFFFF"/>
+              <w:bottom w:val="single" w:sz="6" w:space="0" w:color="FFFFFF"/>
+            </w:tcBorders>
+          </w:tcPr>
+          <w:p>
+            <w:pPr>
+              <w:pStyle w:val="TableContents"/>
+              <w:jc w:val="start"/>
+              <w:rPr>
+                <w:rFonts w:ascii="Liberation Serif" w:hAnsi="Liberation Serif"/>
+                <w:b w:val="false"/>
+                <w:bCs w:val="false"/>
+                <w:i w:val="false"/>
+                <w:i w:val="false"/>
+                <w:iCs w:val="false"/>
+                <w:strike w:val="false"/>
+                <w:dstrike w:val="false"/>
+                <w:outline w:val="false"/>
+                <w:shadow w:val="false"/>
+                <w:color w:val="auto"/>
+                <w:sz w:val="24"/>
+                <w:szCs w:val="24"/>
+                <w:u w:val="none"/>
+              </w:rPr>
+            </w:pPr>
+            <w:r>
+              <w:rPr>
+                <w:b w:val="false"/>
+                <w:bCs w:val="false"/>
+                <w:i w:val="false"/>
+                <w:iCs w:val="false"/>
+                <w:strike w:val="false"/>
+                <w:dstrike w:val="false"/>
+                <w:outline w:val="false"/>
+                <w:shadow w:val="false"/>
+                <w:color w:val="auto"/>
+                <w:sz w:val="24"/>
+                <w:szCs w:val="24"/>
+                <w:u w:val="none"/>
+              </w:rPr>
+              <w:t>2.93</w:t>
+            </w:r>
+          </w:p>
+        </w:tc>
+        <w:tc>
+          <w:tcPr>
+            <w:tcW w:w="1633" w:type="dxa"/>
+            <w:tcBorders>
+              <w:start w:val="single" w:sz="6" w:space="0" w:color="FFFFFF"/>
+              <w:bottom w:val="single" w:sz="6" w:space="0" w:color="FFFFFF"/>
+            </w:tcBorders>
+          </w:tcPr>
+          <w:p>
+            <w:pPr>
+              <w:pStyle w:val="TableContents"/>
+              <w:jc w:val="start"/>
+              <w:rPr>
+                <w:rFonts w:ascii="Liberation Serif" w:hAnsi="Liberation Serif"/>
+                <w:b w:val="false"/>
+                <w:bCs w:val="false"/>
+                <w:i w:val="false"/>
+                <w:i w:val="false"/>
+                <w:iCs w:val="false"/>
+                <w:strike w:val="false"/>
+                <w:dstrike w:val="false"/>
+                <w:outline w:val="false"/>
+                <w:shadow w:val="false"/>
+                <w:color w:val="auto"/>
+                <w:sz w:val="24"/>
+                <w:szCs w:val="24"/>
+                <w:u w:val="none"/>
+              </w:rPr>
+            </w:pPr>
+            <w:r>
+              <w:rPr>
+                <w:b w:val="false"/>
+                <w:bCs w:val="false"/>
+                <w:i w:val="false"/>
+                <w:iCs w:val="false"/>
+                <w:strike w:val="false"/>
+                <w:dstrike w:val="false"/>
+                <w:outline w:val="false"/>
+                <w:shadow w:val="false"/>
+                <w:color w:val="auto"/>
+                <w:sz w:val="24"/>
+                <w:szCs w:val="24"/>
+                <w:u w:val="none"/>
+              </w:rPr>
+              <w:t>0.0035</w:t>
+            </w:r>
+          </w:p>
+        </w:tc>
+        <w:tc>
+          <w:tcPr>
+            <w:tcW w:w="2356" w:type="dxa"/>
+            <w:tcBorders>
+              <w:start w:val="single" w:sz="6" w:space="0" w:color="FFFFFF"/>
+              <w:bottom w:val="single" w:sz="6" w:space="0" w:color="FFFFFF"/>
+            </w:tcBorders>
+          </w:tcPr>
+          <w:p>
+            <w:pPr>
+              <w:pStyle w:val="TableContents"/>
+              <w:jc w:val="start"/>
+              <w:rPr>
+                <w:rFonts w:ascii="Liberation Serif" w:hAnsi="Liberation Serif"/>
+                <w:b w:val="false"/>
+                <w:bCs w:val="false"/>
+                <w:i w:val="false"/>
+                <w:i w:val="false"/>
+                <w:iCs w:val="false"/>
+                <w:strike w:val="false"/>
+                <w:dstrike w:val="false"/>
+                <w:outline w:val="false"/>
+                <w:shadow w:val="false"/>
+                <w:color w:val="auto"/>
+                <w:sz w:val="24"/>
+                <w:szCs w:val="24"/>
+                <w:u w:val="none"/>
+              </w:rPr>
+            </w:pPr>
+            <w:r>
+              <w:rPr>
+                <w:b w:val="false"/>
+                <w:bCs w:val="false"/>
+                <w:i w:val="false"/>
+                <w:iCs w:val="false"/>
+                <w:strike w:val="false"/>
+                <w:dstrike w:val="false"/>
+                <w:outline w:val="false"/>
+                <w:shadow w:val="false"/>
+                <w:color w:val="auto"/>
+                <w:sz w:val="24"/>
+                <w:szCs w:val="24"/>
+                <w:u w:val="none"/>
+              </w:rPr>
+              <w:t>341.18</w:t>
+            </w:r>
+          </w:p>
+        </w:tc>
+        <w:tc>
+          <w:tcPr>
+            <w:tcW w:w="1995" w:type="dxa"/>
+            <w:tcBorders>
+              <w:start w:val="single" w:sz="6" w:space="0" w:color="FFFFFF"/>
+              <w:bottom w:val="single" w:sz="6" w:space="0" w:color="FFFFFF"/>
+              <w:end w:val="single" w:sz="6" w:space="0" w:color="FFFFFF"/>
+            </w:tcBorders>
+          </w:tcPr>
+          <w:p>
+            <w:pPr>
+              <w:pStyle w:val="TableContents"/>
+              <w:jc w:val="start"/>
+              <w:rPr>
+                <w:rFonts w:ascii="Liberation Serif" w:hAnsi="Liberation Serif"/>
+                <w:b w:val="false"/>
+                <w:bCs w:val="false"/>
+                <w:i w:val="false"/>
+                <w:i w:val="false"/>
+                <w:iCs w:val="false"/>
+                <w:strike w:val="false"/>
+                <w:dstrike w:val="false"/>
+                <w:outline w:val="false"/>
+                <w:shadow w:val="false"/>
+                <w:color w:val="auto"/>
+                <w:sz w:val="24"/>
+                <w:szCs w:val="24"/>
+                <w:u w:val="none"/>
+              </w:rPr>
+            </w:pPr>
+            <w:r>
+              <w:rPr>
+                <w:b w:val="false"/>
+                <w:bCs w:val="false"/>
+                <w:i w:val="false"/>
+                <w:iCs w:val="false"/>
+                <w:strike w:val="false"/>
+                <w:dstrike w:val="false"/>
+                <w:outline w:val="false"/>
+                <w:shadow w:val="false"/>
+                <w:color w:val="auto"/>
+                <w:sz w:val="24"/>
+                <w:szCs w:val="24"/>
+                <w:u w:val="none"/>
+              </w:rPr>
+              <w:t>N/A</w:t>
+            </w:r>
+          </w:p>
+        </w:tc>
+      </w:tr>
+      <w:tr>
+        <w:trPr/>
+        <w:tc>
+          <w:tcPr>
+            <w:tcW w:w="1994" w:type="dxa"/>
+            <w:tcBorders>
+              <w:start w:val="single" w:sz="6" w:space="0" w:color="FFFFFF"/>
+              <w:bottom w:val="single" w:sz="6" w:space="0" w:color="FFFFFF"/>
+            </w:tcBorders>
+          </w:tcPr>
+          <w:p>
+            <w:pPr>
+              <w:pStyle w:val="TableContents"/>
+              <w:jc w:val="start"/>
+              <w:rPr>
+                <w:rFonts w:ascii="Liberation Serif" w:hAnsi="Liberation Serif"/>
+                <w:b w:val="false"/>
+                <w:bCs w:val="false"/>
+                <w:i w:val="false"/>
+                <w:i w:val="false"/>
+                <w:iCs w:val="false"/>
+                <w:strike w:val="false"/>
+                <w:dstrike w:val="false"/>
+                <w:outline w:val="false"/>
+                <w:shadow w:val="false"/>
+                <w:color w:val="auto"/>
+                <w:sz w:val="24"/>
+                <w:szCs w:val="24"/>
+                <w:u w:val="none"/>
+              </w:rPr>
+            </w:pPr>
+            <w:r>
+              <w:rPr>
+                <w:b w:val="false"/>
+                <w:bCs w:val="false"/>
+                <w:i w:val="false"/>
+                <w:iCs w:val="false"/>
+                <w:strike w:val="false"/>
+                <w:dstrike w:val="false"/>
+                <w:outline w:val="false"/>
+                <w:shadow w:val="false"/>
+                <w:color w:val="auto"/>
+                <w:sz w:val="24"/>
+                <w:szCs w:val="24"/>
+                <w:u w:val="none"/>
+              </w:rPr>
+              <w:t>ABE_SIM</w:t>
+            </w:r>
+          </w:p>
+        </w:tc>
+        <w:tc>
+          <w:tcPr>
+            <w:tcW w:w="1994" w:type="dxa"/>
+            <w:tcBorders>
+              <w:start w:val="single" w:sz="6" w:space="0" w:color="FFFFFF"/>
+              <w:bottom w:val="single" w:sz="6" w:space="0" w:color="FFFFFF"/>
+            </w:tcBorders>
+          </w:tcPr>
+          <w:p>
+            <w:pPr>
+              <w:pStyle w:val="TableContents"/>
+              <w:jc w:val="start"/>
+              <w:rPr>
+                <w:rFonts w:ascii="Liberation Serif" w:hAnsi="Liberation Serif"/>
+                <w:b w:val="false"/>
+                <w:bCs w:val="false"/>
+                <w:i w:val="false"/>
+                <w:i w:val="false"/>
+                <w:iCs w:val="false"/>
+                <w:strike w:val="false"/>
+                <w:dstrike w:val="false"/>
+                <w:outline w:val="false"/>
+                <w:shadow w:val="false"/>
+                <w:color w:val="auto"/>
+                <w:sz w:val="24"/>
+                <w:szCs w:val="24"/>
+                <w:u w:val="none"/>
+              </w:rPr>
+            </w:pPr>
+            <w:r>
+              <w:rPr>
+                <w:b w:val="false"/>
+                <w:bCs w:val="false"/>
+                <w:i w:val="false"/>
+                <w:iCs w:val="false"/>
+                <w:strike w:val="false"/>
+                <w:dstrike w:val="false"/>
+                <w:outline w:val="false"/>
+                <w:shadow w:val="false"/>
+                <w:color w:val="auto"/>
+                <w:sz w:val="24"/>
+                <w:szCs w:val="24"/>
+                <w:u w:val="none"/>
+              </w:rPr>
+              <w:t>20.38</w:t>
+            </w:r>
+          </w:p>
+        </w:tc>
+        <w:tc>
+          <w:tcPr>
+            <w:tcW w:w="1633" w:type="dxa"/>
+            <w:tcBorders>
+              <w:start w:val="single" w:sz="6" w:space="0" w:color="FFFFFF"/>
+              <w:bottom w:val="single" w:sz="6" w:space="0" w:color="FFFFFF"/>
+            </w:tcBorders>
+          </w:tcPr>
+          <w:p>
+            <w:pPr>
+              <w:pStyle w:val="TableContents"/>
+              <w:jc w:val="start"/>
+              <w:rPr>
+                <w:rFonts w:ascii="Liberation Serif" w:hAnsi="Liberation Serif"/>
+                <w:b w:val="false"/>
+                <w:bCs w:val="false"/>
+                <w:i w:val="false"/>
+                <w:i w:val="false"/>
+                <w:iCs w:val="false"/>
+                <w:strike w:val="false"/>
+                <w:dstrike w:val="false"/>
+                <w:outline w:val="false"/>
+                <w:shadow w:val="false"/>
+                <w:color w:val="auto"/>
+                <w:sz w:val="24"/>
+                <w:szCs w:val="24"/>
+                <w:u w:val="none"/>
+              </w:rPr>
+            </w:pPr>
+            <w:r>
+              <w:rPr>
+                <w:b w:val="false"/>
+                <w:bCs w:val="false"/>
+                <w:i w:val="false"/>
+                <w:iCs w:val="false"/>
+                <w:strike w:val="false"/>
+                <w:dstrike w:val="false"/>
+                <w:outline w:val="false"/>
+                <w:shadow w:val="false"/>
+                <w:color w:val="auto"/>
+                <w:sz w:val="24"/>
+                <w:szCs w:val="24"/>
+                <w:u w:val="none"/>
+              </w:rPr>
+              <w:t>0.1223</w:t>
+            </w:r>
+          </w:p>
+        </w:tc>
+        <w:tc>
+          <w:tcPr>
+            <w:tcW w:w="2356" w:type="dxa"/>
+            <w:tcBorders>
+              <w:start w:val="single" w:sz="6" w:space="0" w:color="FFFFFF"/>
+              <w:bottom w:val="single" w:sz="6" w:space="0" w:color="FFFFFF"/>
+            </w:tcBorders>
+          </w:tcPr>
+          <w:p>
+            <w:pPr>
+              <w:pStyle w:val="TableContents"/>
+              <w:jc w:val="start"/>
+              <w:rPr>
+                <w:rFonts w:ascii="Liberation Serif" w:hAnsi="Liberation Serif"/>
+                <w:b w:val="false"/>
+                <w:bCs w:val="false"/>
+                <w:i w:val="false"/>
+                <w:i w:val="false"/>
+                <w:iCs w:val="false"/>
+                <w:strike w:val="false"/>
+                <w:dstrike w:val="false"/>
+                <w:outline w:val="false"/>
+                <w:shadow w:val="false"/>
+                <w:color w:val="auto"/>
+                <w:sz w:val="24"/>
+                <w:szCs w:val="24"/>
+                <w:u w:val="none"/>
+              </w:rPr>
+            </w:pPr>
+            <w:r>
+              <w:rPr>
+                <w:b w:val="false"/>
+                <w:bCs w:val="false"/>
+                <w:i w:val="false"/>
+                <w:iCs w:val="false"/>
+                <w:strike w:val="false"/>
+                <w:dstrike w:val="false"/>
+                <w:outline w:val="false"/>
+                <w:shadow w:val="false"/>
+                <w:color w:val="auto"/>
+                <w:sz w:val="24"/>
+                <w:szCs w:val="24"/>
+                <w:u w:val="none"/>
+              </w:rPr>
+              <w:t>49.07</w:t>
+            </w:r>
+          </w:p>
+        </w:tc>
+        <w:tc>
+          <w:tcPr>
+            <w:tcW w:w="1995" w:type="dxa"/>
+            <w:tcBorders>
+              <w:start w:val="single" w:sz="6" w:space="0" w:color="FFFFFF"/>
+              <w:bottom w:val="single" w:sz="6" w:space="0" w:color="FFFFFF"/>
+              <w:end w:val="single" w:sz="6" w:space="0" w:color="FFFFFF"/>
+            </w:tcBorders>
+          </w:tcPr>
+          <w:p>
+            <w:pPr>
+              <w:pStyle w:val="TableContents"/>
+              <w:jc w:val="start"/>
+              <w:rPr>
+                <w:rFonts w:ascii="Liberation Serif" w:hAnsi="Liberation Serif"/>
+                <w:b w:val="false"/>
+                <w:bCs w:val="false"/>
+                <w:i w:val="false"/>
+                <w:i w:val="false"/>
+                <w:iCs w:val="false"/>
+                <w:strike w:val="false"/>
+                <w:dstrike w:val="false"/>
+                <w:outline w:val="false"/>
+                <w:shadow w:val="false"/>
+                <w:color w:val="auto"/>
+                <w:sz w:val="24"/>
+                <w:szCs w:val="24"/>
+                <w:u w:val="none"/>
+              </w:rPr>
+            </w:pPr>
+            <w:r>
+              <w:rPr>
+                <w:b w:val="false"/>
+                <w:bCs w:val="false"/>
+                <w:i w:val="false"/>
+                <w:iCs w:val="false"/>
+                <w:strike w:val="false"/>
+                <w:dstrike w:val="false"/>
+                <w:outline w:val="false"/>
+                <w:shadow w:val="false"/>
+                <w:color w:val="auto"/>
+                <w:sz w:val="24"/>
+                <w:szCs w:val="24"/>
+                <w:u w:val="none"/>
+              </w:rPr>
+              <w:t>N/A</w:t>
+            </w:r>
+          </w:p>
+        </w:tc>
+      </w:tr>
+      <w:tr>
+        <w:trPr/>
+        <w:tc>
+          <w:tcPr>
+            <w:tcW w:w="1994" w:type="dxa"/>
+            <w:tcBorders>
+              <w:start w:val="single" w:sz="6" w:space="0" w:color="FFFFFF"/>
+              <w:bottom w:val="single" w:sz="6" w:space="0" w:color="FFFFFF"/>
+            </w:tcBorders>
+          </w:tcPr>
+          <w:p>
+            <w:pPr>
+              <w:pStyle w:val="TableContents"/>
+              <w:jc w:val="start"/>
+              <w:rPr>
+                <w:rFonts w:ascii="Liberation Serif" w:hAnsi="Liberation Serif"/>
+                <w:b w:val="false"/>
+                <w:bCs w:val="false"/>
+                <w:i w:val="false"/>
+                <w:i w:val="false"/>
+                <w:iCs w:val="false"/>
+                <w:strike w:val="false"/>
+                <w:dstrike w:val="false"/>
+                <w:outline w:val="false"/>
+                <w:shadow w:val="false"/>
+                <w:color w:val="auto"/>
+                <w:sz w:val="24"/>
+                <w:szCs w:val="24"/>
+                <w:u w:val="none"/>
+              </w:rPr>
+            </w:pPr>
+            <w:r>
+              <w:rPr>
+                <w:b w:val="false"/>
+                <w:bCs w:val="false"/>
+                <w:i w:val="false"/>
+                <w:iCs w:val="false"/>
+                <w:strike w:val="false"/>
+                <w:dstrike w:val="false"/>
+                <w:outline w:val="false"/>
+                <w:shadow w:val="false"/>
+                <w:color w:val="auto"/>
+                <w:sz w:val="24"/>
+                <w:szCs w:val="24"/>
+                <w:u w:val="none"/>
+              </w:rPr>
+              <w:t>IAE_RF</w:t>
+            </w:r>
+          </w:p>
+        </w:tc>
+        <w:tc>
+          <w:tcPr>
+            <w:tcW w:w="1994" w:type="dxa"/>
+            <w:tcBorders>
+              <w:start w:val="single" w:sz="6" w:space="0" w:color="FFFFFF"/>
+              <w:bottom w:val="single" w:sz="6" w:space="0" w:color="FFFFFF"/>
+            </w:tcBorders>
+          </w:tcPr>
+          <w:p>
+            <w:pPr>
+              <w:pStyle w:val="TableContents"/>
+              <w:jc w:val="start"/>
+              <w:rPr>
+                <w:rFonts w:ascii="Liberation Serif" w:hAnsi="Liberation Serif"/>
+                <w:b w:val="false"/>
+                <w:bCs w:val="false"/>
+                <w:i w:val="false"/>
+                <w:i w:val="false"/>
+                <w:iCs w:val="false"/>
+                <w:strike w:val="false"/>
+                <w:dstrike w:val="false"/>
+                <w:outline w:val="false"/>
+                <w:shadow w:val="false"/>
+                <w:color w:val="auto"/>
+                <w:sz w:val="24"/>
+                <w:szCs w:val="24"/>
+                <w:u w:val="none"/>
+              </w:rPr>
+            </w:pPr>
+            <w:r>
+              <w:rPr>
+                <w:b w:val="false"/>
+                <w:bCs w:val="false"/>
+                <w:i w:val="false"/>
+                <w:iCs w:val="false"/>
+                <w:strike w:val="false"/>
+                <w:dstrike w:val="false"/>
+                <w:outline w:val="false"/>
+                <w:shadow w:val="false"/>
+                <w:color w:val="auto"/>
+                <w:sz w:val="24"/>
+                <w:szCs w:val="24"/>
+                <w:u w:val="none"/>
+              </w:rPr>
+              <w:t>2.93</w:t>
+            </w:r>
+          </w:p>
+        </w:tc>
+        <w:tc>
+          <w:tcPr>
+            <w:tcW w:w="1633" w:type="dxa"/>
+            <w:tcBorders>
+              <w:start w:val="single" w:sz="6" w:space="0" w:color="FFFFFF"/>
+              <w:bottom w:val="single" w:sz="6" w:space="0" w:color="FFFFFF"/>
+            </w:tcBorders>
+          </w:tcPr>
+          <w:p>
+            <w:pPr>
+              <w:pStyle w:val="TableContents"/>
+              <w:jc w:val="start"/>
+              <w:rPr>
+                <w:rFonts w:ascii="Liberation Serif" w:hAnsi="Liberation Serif"/>
+                <w:b w:val="false"/>
+                <w:bCs w:val="false"/>
+                <w:i w:val="false"/>
+                <w:i w:val="false"/>
+                <w:iCs w:val="false"/>
+                <w:strike w:val="false"/>
+                <w:dstrike w:val="false"/>
+                <w:outline w:val="false"/>
+                <w:shadow w:val="false"/>
+                <w:color w:val="auto"/>
+                <w:sz w:val="24"/>
+                <w:szCs w:val="24"/>
+                <w:u w:val="none"/>
+              </w:rPr>
+            </w:pPr>
+            <w:r>
+              <w:rPr>
+                <w:b w:val="false"/>
+                <w:bCs w:val="false"/>
+                <w:i w:val="false"/>
+                <w:iCs w:val="false"/>
+                <w:strike w:val="false"/>
+                <w:dstrike w:val="false"/>
+                <w:outline w:val="false"/>
+                <w:shadow w:val="false"/>
+                <w:color w:val="auto"/>
+                <w:sz w:val="24"/>
+                <w:szCs w:val="24"/>
+                <w:u w:val="none"/>
+              </w:rPr>
+              <w:t>0.0035</w:t>
+            </w:r>
+          </w:p>
+        </w:tc>
+        <w:tc>
+          <w:tcPr>
+            <w:tcW w:w="2356" w:type="dxa"/>
+            <w:tcBorders>
+              <w:start w:val="single" w:sz="6" w:space="0" w:color="FFFFFF"/>
+              <w:bottom w:val="single" w:sz="6" w:space="0" w:color="FFFFFF"/>
+            </w:tcBorders>
+          </w:tcPr>
+          <w:p>
+            <w:pPr>
+              <w:pStyle w:val="TableContents"/>
+              <w:jc w:val="start"/>
+              <w:rPr>
+                <w:rFonts w:ascii="Liberation Serif" w:hAnsi="Liberation Serif"/>
+                <w:b w:val="false"/>
+                <w:bCs w:val="false"/>
+                <w:i w:val="false"/>
+                <w:i w:val="false"/>
+                <w:iCs w:val="false"/>
+                <w:strike w:val="false"/>
+                <w:dstrike w:val="false"/>
+                <w:outline w:val="false"/>
+                <w:shadow w:val="false"/>
+                <w:color w:val="auto"/>
+                <w:sz w:val="24"/>
+                <w:szCs w:val="24"/>
+                <w:u w:val="none"/>
+              </w:rPr>
+            </w:pPr>
+            <w:r>
+              <w:rPr>
+                <w:b w:val="false"/>
+                <w:bCs w:val="false"/>
+                <w:i w:val="false"/>
+                <w:iCs w:val="false"/>
+                <w:strike w:val="false"/>
+                <w:dstrike w:val="false"/>
+                <w:outline w:val="false"/>
+                <w:shadow w:val="false"/>
+                <w:color w:val="auto"/>
+                <w:sz w:val="24"/>
+                <w:szCs w:val="24"/>
+                <w:u w:val="none"/>
+              </w:rPr>
+              <w:t>340.78</w:t>
+            </w:r>
+          </w:p>
+        </w:tc>
+        <w:tc>
+          <w:tcPr>
+            <w:tcW w:w="1995" w:type="dxa"/>
+            <w:tcBorders>
+              <w:start w:val="single" w:sz="6" w:space="0" w:color="FFFFFF"/>
+              <w:bottom w:val="single" w:sz="6" w:space="0" w:color="FFFFFF"/>
+              <w:end w:val="single" w:sz="6" w:space="0" w:color="FFFFFF"/>
+            </w:tcBorders>
+          </w:tcPr>
+          <w:p>
+            <w:pPr>
+              <w:pStyle w:val="TableContents"/>
+              <w:jc w:val="start"/>
+              <w:rPr>
+                <w:rFonts w:ascii="Liberation Serif" w:hAnsi="Liberation Serif"/>
+                <w:b w:val="false"/>
+                <w:bCs w:val="false"/>
+                <w:i w:val="false"/>
+                <w:i w:val="false"/>
+                <w:iCs w:val="false"/>
+                <w:strike w:val="false"/>
+                <w:dstrike w:val="false"/>
+                <w:outline w:val="false"/>
+                <w:shadow w:val="false"/>
+                <w:color w:val="auto"/>
+                <w:sz w:val="24"/>
+                <w:szCs w:val="24"/>
+                <w:u w:val="none"/>
+              </w:rPr>
+            </w:pPr>
+            <w:r>
+              <w:rPr>
+                <w:b w:val="false"/>
+                <w:bCs w:val="false"/>
+                <w:i w:val="false"/>
+                <w:iCs w:val="false"/>
+                <w:strike w:val="false"/>
+                <w:dstrike w:val="false"/>
+                <w:outline w:val="false"/>
+                <w:shadow w:val="false"/>
+                <w:color w:val="auto"/>
+                <w:sz w:val="24"/>
+                <w:szCs w:val="24"/>
+                <w:u w:val="none"/>
+              </w:rPr>
+              <w:t>1.00</w:t>
+            </w:r>
+          </w:p>
+        </w:tc>
+      </w:tr>
+      <w:tr>
+        <w:trPr/>
+        <w:tc>
+          <w:tcPr>
+            <w:tcW w:w="1994" w:type="dxa"/>
+            <w:tcBorders>
+              <w:start w:val="single" w:sz="6" w:space="0" w:color="FFFFFF"/>
+              <w:bottom w:val="single" w:sz="6" w:space="0" w:color="FFFFFF"/>
+            </w:tcBorders>
+          </w:tcPr>
+          <w:p>
+            <w:pPr>
+              <w:pStyle w:val="TableContents"/>
+              <w:jc w:val="start"/>
+              <w:rPr>
+                <w:rFonts w:ascii="Liberation Serif" w:hAnsi="Liberation Serif"/>
+                <w:b w:val="false"/>
+                <w:bCs w:val="false"/>
+                <w:i w:val="false"/>
+                <w:i w:val="false"/>
+                <w:iCs w:val="false"/>
+                <w:strike w:val="false"/>
+                <w:dstrike w:val="false"/>
+                <w:outline w:val="false"/>
+                <w:shadow w:val="false"/>
+                <w:color w:val="auto"/>
+                <w:sz w:val="24"/>
+                <w:szCs w:val="24"/>
+                <w:u w:val="none"/>
+              </w:rPr>
+            </w:pPr>
+            <w:r>
+              <w:rPr>
+                <w:b w:val="false"/>
+                <w:bCs w:val="false"/>
+                <w:i w:val="false"/>
+                <w:iCs w:val="false"/>
+                <w:strike w:val="false"/>
+                <w:dstrike w:val="false"/>
+                <w:outline w:val="false"/>
+                <w:shadow w:val="false"/>
+                <w:color w:val="auto"/>
+                <w:sz w:val="24"/>
+                <w:szCs w:val="24"/>
+                <w:u w:val="none"/>
+              </w:rPr>
+              <w:t>IAE_LR</w:t>
+            </w:r>
+          </w:p>
+        </w:tc>
+        <w:tc>
+          <w:tcPr>
+            <w:tcW w:w="1994" w:type="dxa"/>
+            <w:tcBorders>
+              <w:start w:val="single" w:sz="6" w:space="0" w:color="FFFFFF"/>
+              <w:bottom w:val="single" w:sz="6" w:space="0" w:color="FFFFFF"/>
+            </w:tcBorders>
+          </w:tcPr>
+          <w:p>
+            <w:pPr>
+              <w:pStyle w:val="TableContents"/>
+              <w:jc w:val="start"/>
+              <w:rPr>
+                <w:rFonts w:ascii="Liberation Serif" w:hAnsi="Liberation Serif"/>
+                <w:b w:val="false"/>
+                <w:bCs w:val="false"/>
+                <w:i w:val="false"/>
+                <w:i w:val="false"/>
+                <w:iCs w:val="false"/>
+                <w:strike w:val="false"/>
+                <w:dstrike w:val="false"/>
+                <w:outline w:val="false"/>
+                <w:shadow w:val="false"/>
+                <w:color w:val="auto"/>
+                <w:sz w:val="24"/>
+                <w:szCs w:val="24"/>
+                <w:u w:val="none"/>
+              </w:rPr>
+            </w:pPr>
+            <w:r>
+              <w:rPr>
+                <w:b w:val="false"/>
+                <w:bCs w:val="false"/>
+                <w:i w:val="false"/>
+                <w:iCs w:val="false"/>
+                <w:strike w:val="false"/>
+                <w:dstrike w:val="false"/>
+                <w:outline w:val="false"/>
+                <w:shadow w:val="false"/>
+                <w:color w:val="auto"/>
+                <w:sz w:val="24"/>
+                <w:szCs w:val="24"/>
+                <w:u w:val="none"/>
+              </w:rPr>
+              <w:t>2.83</w:t>
+            </w:r>
+          </w:p>
+        </w:tc>
+        <w:tc>
+          <w:tcPr>
+            <w:tcW w:w="1633" w:type="dxa"/>
+            <w:tcBorders>
+              <w:start w:val="single" w:sz="6" w:space="0" w:color="FFFFFF"/>
+              <w:bottom w:val="single" w:sz="6" w:space="0" w:color="FFFFFF"/>
+            </w:tcBorders>
+          </w:tcPr>
+          <w:p>
+            <w:pPr>
+              <w:pStyle w:val="TableContents"/>
+              <w:jc w:val="start"/>
+              <w:rPr>
+                <w:rFonts w:ascii="Liberation Serif" w:hAnsi="Liberation Serif"/>
+                <w:b w:val="false"/>
+                <w:bCs w:val="false"/>
+                <w:i w:val="false"/>
+                <w:i w:val="false"/>
+                <w:iCs w:val="false"/>
+                <w:strike w:val="false"/>
+                <w:dstrike w:val="false"/>
+                <w:outline w:val="false"/>
+                <w:shadow w:val="false"/>
+                <w:color w:val="auto"/>
+                <w:sz w:val="24"/>
+                <w:szCs w:val="24"/>
+                <w:u w:val="none"/>
+              </w:rPr>
+            </w:pPr>
+            <w:r>
+              <w:rPr>
+                <w:b w:val="false"/>
+                <w:bCs w:val="false"/>
+                <w:i w:val="false"/>
+                <w:iCs w:val="false"/>
+                <w:strike w:val="false"/>
+                <w:dstrike w:val="false"/>
+                <w:outline w:val="false"/>
+                <w:shadow w:val="false"/>
+                <w:color w:val="auto"/>
+                <w:sz w:val="24"/>
+                <w:szCs w:val="24"/>
+                <w:u w:val="none"/>
+              </w:rPr>
+              <w:t>0.0032</w:t>
+            </w:r>
+          </w:p>
+        </w:tc>
+        <w:tc>
+          <w:tcPr>
+            <w:tcW w:w="2356" w:type="dxa"/>
+            <w:tcBorders>
+              <w:start w:val="single" w:sz="6" w:space="0" w:color="FFFFFF"/>
+              <w:bottom w:val="single" w:sz="6" w:space="0" w:color="FFFFFF"/>
+            </w:tcBorders>
+          </w:tcPr>
+          <w:p>
+            <w:pPr>
+              <w:pStyle w:val="TableContents"/>
+              <w:jc w:val="start"/>
+              <w:rPr>
+                <w:rFonts w:ascii="Liberation Serif" w:hAnsi="Liberation Serif"/>
+                <w:b w:val="false"/>
+                <w:bCs w:val="false"/>
+                <w:i w:val="false"/>
+                <w:i w:val="false"/>
+                <w:iCs w:val="false"/>
+                <w:strike w:val="false"/>
+                <w:dstrike w:val="false"/>
+                <w:outline w:val="false"/>
+                <w:shadow w:val="false"/>
+                <w:color w:val="auto"/>
+                <w:sz w:val="24"/>
+                <w:szCs w:val="24"/>
+                <w:u w:val="none"/>
+              </w:rPr>
+            </w:pPr>
+            <w:r>
+              <w:rPr>
+                <w:b w:val="false"/>
+                <w:bCs w:val="false"/>
+                <w:i w:val="false"/>
+                <w:iCs w:val="false"/>
+                <w:strike w:val="false"/>
+                <w:dstrike w:val="false"/>
+                <w:outline w:val="false"/>
+                <w:shadow w:val="false"/>
+                <w:color w:val="auto"/>
+                <w:sz w:val="24"/>
+                <w:szCs w:val="24"/>
+                <w:u w:val="none"/>
+              </w:rPr>
+              <w:t>353.02</w:t>
+            </w:r>
+          </w:p>
+        </w:tc>
+        <w:tc>
+          <w:tcPr>
+            <w:tcW w:w="1995" w:type="dxa"/>
+            <w:tcBorders>
+              <w:start w:val="single" w:sz="6" w:space="0" w:color="FFFFFF"/>
+              <w:bottom w:val="single" w:sz="6" w:space="0" w:color="FFFFFF"/>
+              <w:end w:val="single" w:sz="6" w:space="0" w:color="FFFFFF"/>
+            </w:tcBorders>
+          </w:tcPr>
+          <w:p>
+            <w:pPr>
+              <w:pStyle w:val="TableContents"/>
+              <w:jc w:val="start"/>
+              <w:rPr>
+                <w:rFonts w:ascii="Liberation Serif" w:hAnsi="Liberation Serif"/>
+                <w:b w:val="false"/>
+                <w:bCs w:val="false"/>
+                <w:i w:val="false"/>
+                <w:i w:val="false"/>
+                <w:iCs w:val="false"/>
+                <w:strike w:val="false"/>
+                <w:dstrike w:val="false"/>
+                <w:outline w:val="false"/>
+                <w:shadow w:val="false"/>
+                <w:color w:val="auto"/>
+                <w:sz w:val="24"/>
+                <w:szCs w:val="24"/>
+                <w:u w:val="none"/>
+              </w:rPr>
+            </w:pPr>
+            <w:r>
+              <w:rPr>
+                <w:b w:val="false"/>
+                <w:bCs w:val="false"/>
+                <w:i w:val="false"/>
+                <w:iCs w:val="false"/>
+                <w:strike w:val="false"/>
+                <w:dstrike w:val="false"/>
+                <w:outline w:val="false"/>
+                <w:shadow w:val="false"/>
+                <w:color w:val="auto"/>
+                <w:sz w:val="24"/>
+                <w:szCs w:val="24"/>
+                <w:u w:val="none"/>
+              </w:rPr>
+              <w:t>0.98</w:t>
+            </w:r>
+          </w:p>
+        </w:tc>
+      </w:tr>
+      <w:tr>
+        <w:trPr/>
+        <w:tc>
+          <w:tcPr>
+            <w:tcW w:w="1994" w:type="dxa"/>
+            <w:tcBorders>
+              <w:start w:val="single" w:sz="6" w:space="0" w:color="FFFFFF"/>
+              <w:bottom w:val="single" w:sz="6" w:space="0" w:color="FFFFFF"/>
+            </w:tcBorders>
+          </w:tcPr>
+          <w:p>
+            <w:pPr>
+              <w:pStyle w:val="TableContents"/>
+              <w:jc w:val="start"/>
+              <w:rPr>
+                <w:rFonts w:ascii="Liberation Serif" w:hAnsi="Liberation Serif"/>
+                <w:b w:val="false"/>
+                <w:bCs w:val="false"/>
+                <w:i w:val="false"/>
+                <w:i w:val="false"/>
+                <w:iCs w:val="false"/>
+                <w:strike w:val="false"/>
+                <w:dstrike w:val="false"/>
+                <w:outline w:val="false"/>
+                <w:shadow w:val="false"/>
+                <w:color w:val="auto"/>
+                <w:sz w:val="24"/>
+                <w:szCs w:val="24"/>
+                <w:u w:val="none"/>
+              </w:rPr>
+            </w:pPr>
+            <w:r>
+              <w:rPr>
+                <w:b w:val="false"/>
+                <w:bCs w:val="false"/>
+                <w:i w:val="false"/>
+                <w:iCs w:val="false"/>
+                <w:strike w:val="false"/>
+                <w:dstrike w:val="false"/>
+                <w:outline w:val="false"/>
+                <w:shadow w:val="false"/>
+                <w:color w:val="auto"/>
+                <w:sz w:val="24"/>
+                <w:szCs w:val="24"/>
+                <w:u w:val="none"/>
+              </w:rPr>
+              <w:t>IAE_MLP</w:t>
+            </w:r>
+          </w:p>
+        </w:tc>
+        <w:tc>
+          <w:tcPr>
+            <w:tcW w:w="1994" w:type="dxa"/>
+            <w:tcBorders>
+              <w:start w:val="single" w:sz="6" w:space="0" w:color="FFFFFF"/>
+              <w:bottom w:val="single" w:sz="6" w:space="0" w:color="FFFFFF"/>
+            </w:tcBorders>
+          </w:tcPr>
+          <w:p>
+            <w:pPr>
+              <w:pStyle w:val="TableContents"/>
+              <w:jc w:val="start"/>
+              <w:rPr>
+                <w:rFonts w:ascii="Liberation Serif" w:hAnsi="Liberation Serif"/>
+                <w:b w:val="false"/>
+                <w:bCs w:val="false"/>
+                <w:i w:val="false"/>
+                <w:i w:val="false"/>
+                <w:iCs w:val="false"/>
+                <w:strike w:val="false"/>
+                <w:dstrike w:val="false"/>
+                <w:outline w:val="false"/>
+                <w:shadow w:val="false"/>
+                <w:color w:val="auto"/>
+                <w:sz w:val="24"/>
+                <w:szCs w:val="24"/>
+                <w:u w:val="none"/>
+              </w:rPr>
+            </w:pPr>
+            <w:r>
+              <w:rPr>
+                <w:b w:val="false"/>
+                <w:bCs w:val="false"/>
+                <w:i w:val="false"/>
+                <w:iCs w:val="false"/>
+                <w:strike w:val="false"/>
+                <w:dstrike w:val="false"/>
+                <w:outline w:val="false"/>
+                <w:shadow w:val="false"/>
+                <w:color w:val="auto"/>
+                <w:sz w:val="24"/>
+                <w:szCs w:val="24"/>
+                <w:u w:val="none"/>
+              </w:rPr>
+              <w:t>2.93</w:t>
+            </w:r>
+          </w:p>
+        </w:tc>
+        <w:tc>
+          <w:tcPr>
+            <w:tcW w:w="1633" w:type="dxa"/>
+            <w:tcBorders>
+              <w:start w:val="single" w:sz="6" w:space="0" w:color="FFFFFF"/>
+              <w:bottom w:val="single" w:sz="6" w:space="0" w:color="FFFFFF"/>
+            </w:tcBorders>
+          </w:tcPr>
+          <w:p>
+            <w:pPr>
+              <w:pStyle w:val="TableContents"/>
+              <w:jc w:val="start"/>
+              <w:rPr>
+                <w:rFonts w:ascii="Liberation Serif" w:hAnsi="Liberation Serif"/>
+                <w:b w:val="false"/>
+                <w:bCs w:val="false"/>
+                <w:i w:val="false"/>
+                <w:i w:val="false"/>
+                <w:iCs w:val="false"/>
+                <w:strike w:val="false"/>
+                <w:dstrike w:val="false"/>
+                <w:outline w:val="false"/>
+                <w:shadow w:val="false"/>
+                <w:color w:val="auto"/>
+                <w:sz w:val="24"/>
+                <w:szCs w:val="24"/>
+                <w:u w:val="none"/>
+              </w:rPr>
+            </w:pPr>
+            <w:r>
+              <w:rPr>
+                <w:b w:val="false"/>
+                <w:bCs w:val="false"/>
+                <w:i w:val="false"/>
+                <w:iCs w:val="false"/>
+                <w:strike w:val="false"/>
+                <w:dstrike w:val="false"/>
+                <w:outline w:val="false"/>
+                <w:shadow w:val="false"/>
+                <w:color w:val="auto"/>
+                <w:sz w:val="24"/>
+                <w:szCs w:val="24"/>
+                <w:u w:val="none"/>
+              </w:rPr>
+              <w:t>0.0035</w:t>
+            </w:r>
+          </w:p>
+        </w:tc>
+        <w:tc>
+          <w:tcPr>
+            <w:tcW w:w="2356" w:type="dxa"/>
+            <w:tcBorders>
+              <w:start w:val="single" w:sz="6" w:space="0" w:color="FFFFFF"/>
+              <w:bottom w:val="single" w:sz="6" w:space="0" w:color="FFFFFF"/>
+            </w:tcBorders>
+          </w:tcPr>
+          <w:p>
+            <w:pPr>
+              <w:pStyle w:val="TableContents"/>
+              <w:jc w:val="start"/>
+              <w:rPr>
+                <w:rFonts w:ascii="Liberation Serif" w:hAnsi="Liberation Serif"/>
+                <w:b w:val="false"/>
+                <w:bCs w:val="false"/>
+                <w:i w:val="false"/>
+                <w:i w:val="false"/>
+                <w:iCs w:val="false"/>
+                <w:strike w:val="false"/>
+                <w:dstrike w:val="false"/>
+                <w:outline w:val="false"/>
+                <w:shadow w:val="false"/>
+                <w:color w:val="auto"/>
+                <w:sz w:val="24"/>
+                <w:szCs w:val="24"/>
+                <w:u w:val="none"/>
+              </w:rPr>
+            </w:pPr>
+            <w:r>
+              <w:rPr>
+                <w:b w:val="false"/>
+                <w:bCs w:val="false"/>
+                <w:i w:val="false"/>
+                <w:iCs w:val="false"/>
+                <w:strike w:val="false"/>
+                <w:dstrike w:val="false"/>
+                <w:outline w:val="false"/>
+                <w:shadow w:val="false"/>
+                <w:color w:val="auto"/>
+                <w:sz w:val="24"/>
+                <w:szCs w:val="24"/>
+                <w:u w:val="none"/>
+              </w:rPr>
+              <w:t>341.35</w:t>
+            </w:r>
+          </w:p>
+        </w:tc>
+        <w:tc>
+          <w:tcPr>
+            <w:tcW w:w="1995" w:type="dxa"/>
+            <w:tcBorders>
+              <w:start w:val="single" w:sz="6" w:space="0" w:color="FFFFFF"/>
+              <w:bottom w:val="single" w:sz="6" w:space="0" w:color="FFFFFF"/>
+              <w:end w:val="single" w:sz="6" w:space="0" w:color="FFFFFF"/>
+            </w:tcBorders>
+          </w:tcPr>
+          <w:p>
+            <w:pPr>
+              <w:pStyle w:val="TableContents"/>
+              <w:jc w:val="start"/>
+              <w:rPr>
+                <w:rFonts w:ascii="Liberation Serif" w:hAnsi="Liberation Serif"/>
+                <w:b w:val="false"/>
+                <w:bCs w:val="false"/>
+                <w:i w:val="false"/>
+                <w:i w:val="false"/>
+                <w:iCs w:val="false"/>
+                <w:strike w:val="false"/>
+                <w:dstrike w:val="false"/>
+                <w:outline w:val="false"/>
+                <w:shadow w:val="false"/>
+                <w:color w:val="auto"/>
+                <w:sz w:val="24"/>
+                <w:szCs w:val="24"/>
+                <w:u w:val="none"/>
+              </w:rPr>
+            </w:pPr>
+            <w:r>
+              <w:rPr>
+                <w:b w:val="false"/>
+                <w:bCs w:val="false"/>
+                <w:i w:val="false"/>
+                <w:iCs w:val="false"/>
+                <w:strike w:val="false"/>
+                <w:dstrike w:val="false"/>
+                <w:outline w:val="false"/>
+                <w:shadow w:val="false"/>
+                <w:color w:val="auto"/>
+                <w:sz w:val="24"/>
+                <w:szCs w:val="24"/>
+                <w:u w:val="none"/>
+              </w:rPr>
+              <w:t>1.00</w:t>
+            </w:r>
+          </w:p>
+        </w:tc>
+      </w:tr>
+    </w:tbl>
+    <w:p>
+      <w:pPr>
+        <w:pStyle w:val="BodyText"/>
+        <w:ind w:hanging="0" w:start="0"/>
+        <w:rPr/>
+      </w:pPr>
+      <w:r>
+        <w:rPr/>
+      </w:r>
+    </w:p>
+    <w:p>
+      <w:pPr>
+        <w:pStyle w:val="Heading3"/>
+        <w:numPr>
+          <w:ilvl w:val="2"/>
+          <w:numId w:val="1"/>
+        </w:numPr>
+        <w:ind w:hanging="0" w:start="0"/>
+        <w:rPr/>
+      </w:pPr>
+      <w:r>
+        <w:rPr/>
+        <w:t>6.</w:t>
+      </w:r>
+      <w:r>
+        <w:rPr/>
+        <w:t>5 Interpretation</w:t>
+      </w:r>
+    </w:p>
+    <w:p>
+      <w:pPr>
+        <w:pStyle w:val="BodyText"/>
+        <w:numPr>
+          <w:ilvl w:val="0"/>
+          <w:numId w:val="19"/>
+        </w:numPr>
+        <w:rPr/>
+      </w:pPr>
+      <w:r>
+        <w:rPr>
+          <w:rStyle w:val="Strong"/>
+        </w:rPr>
+        <w:t>Performance:</w:t>
+      </w:r>
+      <w:r>
+        <w:rPr/>
+        <w:t xml:space="preserve"> ML-driven IAE policies (IAE_RF, IAE_LR, IAE_MLP) achieve very low latency and energy overhead compared to static or ABE-based encryption, demonstrating the efficiency of adaptive approaches.</w:t>
+      </w:r>
+    </w:p>
+    <w:p>
+      <w:pPr>
+        <w:pStyle w:val="BodyText"/>
+        <w:numPr>
+          <w:ilvl w:val="0"/>
+          <w:numId w:val="19"/>
+        </w:numPr>
+        <w:rPr/>
+      </w:pPr>
+      <w:r>
+        <w:rPr>
+          <w:rStyle w:val="Strong"/>
+        </w:rPr>
+        <w:t>Throughput:</w:t>
+      </w:r>
+      <w:r>
+        <w:rPr/>
+        <w:t xml:space="preserve"> Adaptive policies maintain high throughput (&gt;340 ops/sec), significantly outperforming the simulated ABE baseline (~49 ops/sec).</w:t>
+      </w:r>
+    </w:p>
+    <w:p>
+      <w:pPr>
+        <w:pStyle w:val="BodyText"/>
+        <w:numPr>
+          <w:ilvl w:val="0"/>
+          <w:numId w:val="19"/>
+        </w:numPr>
+        <w:rPr/>
+      </w:pPr>
+      <w:r>
+        <w:rPr>
+          <w:rStyle w:val="Strong"/>
+        </w:rPr>
+        <w:t>Intent Classification:</w:t>
+      </w:r>
+      <w:r>
+        <w:rPr/>
+        <w:t xml:space="preserve"> Random Forest and MLP achieved perfect classification on the sampled events (accuracy = 1.0), while Logistic Regression was slightly lower (accuracy = 0.98).</w:t>
+      </w:r>
+    </w:p>
+    <w:p>
+      <w:pPr>
+        <w:pStyle w:val="BodyText"/>
+        <w:numPr>
+          <w:ilvl w:val="0"/>
+          <w:numId w:val="19"/>
+        </w:numPr>
+        <w:rPr/>
+      </w:pPr>
+      <w:r>
+        <w:rPr>
+          <w:rStyle w:val="Strong"/>
+        </w:rPr>
+        <w:t>Policy effectiveness:</w:t>
+      </w:r>
+      <w:r>
+        <w:rPr/>
+        <w:t xml:space="preserve"> The results empirically demonstrate that integrating context and intent inference allows the system to balance security strength and performance, validating the original design objectives.</w:t>
+      </w:r>
+    </w:p>
+    <w:p>
+      <w:pPr>
+        <w:pStyle w:val="BodyText"/>
+        <w:spacing w:before="0" w:after="140"/>
+        <w:ind w:hanging="0" w:start="0"/>
+        <w:rPr/>
+      </w:pPr>
+      <w:r>
+        <w:rPr/>
       </w:r>
     </w:p>
     <w:sectPr>
@@ -5195,6 +7885,536 @@
     </w:lvl>
   </w:abstractNum>
   <w:abstractNum w:abstractNumId="16">
+    <w:lvl w:ilvl="0">
+      <w:start w:val="1"/>
+      <w:numFmt w:val="decimal"/>
+      <w:lvlText w:val="%1."/>
+      <w:lvlJc w:val="start"/>
+      <w:pPr>
+        <w:tabs>
+          <w:tab w:val="num" w:pos="720"/>
+        </w:tabs>
+        <w:ind w:start="720" w:hanging="360"/>
+      </w:pPr>
+      <w:rPr/>
+    </w:lvl>
+    <w:lvl w:ilvl="1">
+      <w:start w:val="1"/>
+      <w:numFmt w:val="decimal"/>
+      <w:lvlText w:val="%2."/>
+      <w:lvlJc w:val="start"/>
+      <w:pPr>
+        <w:tabs>
+          <w:tab w:val="num" w:pos="1080"/>
+        </w:tabs>
+        <w:ind w:start="1080" w:hanging="360"/>
+      </w:pPr>
+      <w:rPr/>
+    </w:lvl>
+    <w:lvl w:ilvl="2">
+      <w:start w:val="1"/>
+      <w:numFmt w:val="decimal"/>
+      <w:lvlText w:val="%3."/>
+      <w:lvlJc w:val="start"/>
+      <w:pPr>
+        <w:tabs>
+          <w:tab w:val="num" w:pos="1440"/>
+        </w:tabs>
+        <w:ind w:start="1440" w:hanging="360"/>
+      </w:pPr>
+      <w:rPr/>
+    </w:lvl>
+    <w:lvl w:ilvl="3">
+      <w:start w:val="1"/>
+      <w:numFmt w:val="decimal"/>
+      <w:lvlText w:val="%4."/>
+      <w:lvlJc w:val="start"/>
+      <w:pPr>
+        <w:tabs>
+          <w:tab w:val="num" w:pos="1800"/>
+        </w:tabs>
+        <w:ind w:start="1800" w:hanging="360"/>
+      </w:pPr>
+      <w:rPr/>
+    </w:lvl>
+    <w:lvl w:ilvl="4">
+      <w:start w:val="1"/>
+      <w:numFmt w:val="decimal"/>
+      <w:lvlText w:val="%5."/>
+      <w:lvlJc w:val="start"/>
+      <w:pPr>
+        <w:tabs>
+          <w:tab w:val="num" w:pos="2160"/>
+        </w:tabs>
+        <w:ind w:start="2160" w:hanging="360"/>
+      </w:pPr>
+      <w:rPr/>
+    </w:lvl>
+    <w:lvl w:ilvl="5">
+      <w:start w:val="1"/>
+      <w:numFmt w:val="decimal"/>
+      <w:lvlText w:val="%6."/>
+      <w:lvlJc w:val="start"/>
+      <w:pPr>
+        <w:tabs>
+          <w:tab w:val="num" w:pos="2520"/>
+        </w:tabs>
+        <w:ind w:start="2520" w:hanging="360"/>
+      </w:pPr>
+      <w:rPr/>
+    </w:lvl>
+    <w:lvl w:ilvl="6">
+      <w:start w:val="1"/>
+      <w:numFmt w:val="decimal"/>
+      <w:lvlText w:val="%7."/>
+      <w:lvlJc w:val="start"/>
+      <w:pPr>
+        <w:tabs>
+          <w:tab w:val="num" w:pos="2880"/>
+        </w:tabs>
+        <w:ind w:start="2880" w:hanging="360"/>
+      </w:pPr>
+      <w:rPr/>
+    </w:lvl>
+    <w:lvl w:ilvl="7">
+      <w:start w:val="1"/>
+      <w:numFmt w:val="decimal"/>
+      <w:lvlText w:val="%8."/>
+      <w:lvlJc w:val="start"/>
+      <w:pPr>
+        <w:tabs>
+          <w:tab w:val="num" w:pos="3240"/>
+        </w:tabs>
+        <w:ind w:start="3240" w:hanging="360"/>
+      </w:pPr>
+      <w:rPr/>
+    </w:lvl>
+    <w:lvl w:ilvl="8">
+      <w:start w:val="1"/>
+      <w:numFmt w:val="decimal"/>
+      <w:lvlText w:val="%9."/>
+      <w:lvlJc w:val="start"/>
+      <w:pPr>
+        <w:tabs>
+          <w:tab w:val="num" w:pos="3600"/>
+        </w:tabs>
+        <w:ind w:start="3600" w:hanging="360"/>
+      </w:pPr>
+      <w:rPr/>
+    </w:lvl>
+  </w:abstractNum>
+  <w:abstractNum w:abstractNumId="17">
+    <w:lvl w:ilvl="0">
+      <w:start w:val="1"/>
+      <w:numFmt w:val="bullet"/>
+      <w:lvlText w:val=""/>
+      <w:lvlJc w:val="start"/>
+      <w:pPr>
+        <w:tabs>
+          <w:tab w:val="num" w:pos="720"/>
+        </w:tabs>
+        <w:ind w:start="720" w:hanging="360"/>
+      </w:pPr>
+      <w:rPr>
+        <w:rFonts w:ascii="Symbol" w:hAnsi="Symbol" w:cs="Symbol" w:hint="default"/>
+      </w:rPr>
+    </w:lvl>
+    <w:lvl w:ilvl="1">
+      <w:start w:val="1"/>
+      <w:numFmt w:val="bullet"/>
+      <w:lvlText w:val=""/>
+      <w:lvlJc w:val="start"/>
+      <w:pPr>
+        <w:tabs>
+          <w:tab w:val="num" w:pos="1080"/>
+        </w:tabs>
+        <w:ind w:start="1080" w:hanging="360"/>
+      </w:pPr>
+      <w:rPr>
+        <w:rFonts w:ascii="Symbol" w:hAnsi="Symbol" w:cs="Symbol" w:hint="default"/>
+      </w:rPr>
+    </w:lvl>
+    <w:lvl w:ilvl="2">
+      <w:start w:val="1"/>
+      <w:numFmt w:val="bullet"/>
+      <w:lvlText w:val=""/>
+      <w:lvlJc w:val="start"/>
+      <w:pPr>
+        <w:tabs>
+          <w:tab w:val="num" w:pos="1440"/>
+        </w:tabs>
+        <w:ind w:start="1440" w:hanging="360"/>
+      </w:pPr>
+      <w:rPr>
+        <w:rFonts w:ascii="Symbol" w:hAnsi="Symbol" w:cs="Symbol" w:hint="default"/>
+      </w:rPr>
+    </w:lvl>
+    <w:lvl w:ilvl="3">
+      <w:start w:val="1"/>
+      <w:numFmt w:val="bullet"/>
+      <w:lvlText w:val=""/>
+      <w:lvlJc w:val="start"/>
+      <w:pPr>
+        <w:tabs>
+          <w:tab w:val="num" w:pos="1800"/>
+        </w:tabs>
+        <w:ind w:start="1800" w:hanging="360"/>
+      </w:pPr>
+      <w:rPr>
+        <w:rFonts w:ascii="Symbol" w:hAnsi="Symbol" w:cs="Symbol" w:hint="default"/>
+      </w:rPr>
+    </w:lvl>
+    <w:lvl w:ilvl="4">
+      <w:start w:val="1"/>
+      <w:numFmt w:val="bullet"/>
+      <w:lvlText w:val=""/>
+      <w:lvlJc w:val="start"/>
+      <w:pPr>
+        <w:tabs>
+          <w:tab w:val="num" w:pos="2160"/>
+        </w:tabs>
+        <w:ind w:start="2160" w:hanging="360"/>
+      </w:pPr>
+      <w:rPr>
+        <w:rFonts w:ascii="Symbol" w:hAnsi="Symbol" w:cs="Symbol" w:hint="default"/>
+      </w:rPr>
+    </w:lvl>
+    <w:lvl w:ilvl="5">
+      <w:start w:val="1"/>
+      <w:numFmt w:val="bullet"/>
+      <w:lvlText w:val=""/>
+      <w:lvlJc w:val="start"/>
+      <w:pPr>
+        <w:tabs>
+          <w:tab w:val="num" w:pos="2520"/>
+        </w:tabs>
+        <w:ind w:start="2520" w:hanging="360"/>
+      </w:pPr>
+      <w:rPr>
+        <w:rFonts w:ascii="Symbol" w:hAnsi="Symbol" w:cs="Symbol" w:hint="default"/>
+      </w:rPr>
+    </w:lvl>
+    <w:lvl w:ilvl="6">
+      <w:start w:val="1"/>
+      <w:numFmt w:val="bullet"/>
+      <w:lvlText w:val=""/>
+      <w:lvlJc w:val="start"/>
+      <w:pPr>
+        <w:tabs>
+          <w:tab w:val="num" w:pos="2880"/>
+        </w:tabs>
+        <w:ind w:start="2880" w:hanging="360"/>
+      </w:pPr>
+      <w:rPr>
+        <w:rFonts w:ascii="Symbol" w:hAnsi="Symbol" w:cs="Symbol" w:hint="default"/>
+      </w:rPr>
+    </w:lvl>
+    <w:lvl w:ilvl="7">
+      <w:start w:val="1"/>
+      <w:numFmt w:val="bullet"/>
+      <w:lvlText w:val=""/>
+      <w:lvlJc w:val="start"/>
+      <w:pPr>
+        <w:tabs>
+          <w:tab w:val="num" w:pos="3240"/>
+        </w:tabs>
+        <w:ind w:start="3240" w:hanging="360"/>
+      </w:pPr>
+      <w:rPr>
+        <w:rFonts w:ascii="Symbol" w:hAnsi="Symbol" w:cs="Symbol" w:hint="default"/>
+      </w:rPr>
+    </w:lvl>
+    <w:lvl w:ilvl="8">
+      <w:start w:val="1"/>
+      <w:numFmt w:val="bullet"/>
+      <w:lvlText w:val=""/>
+      <w:lvlJc w:val="start"/>
+      <w:pPr>
+        <w:tabs>
+          <w:tab w:val="num" w:pos="3600"/>
+        </w:tabs>
+        <w:ind w:start="3600" w:hanging="360"/>
+      </w:pPr>
+      <w:rPr>
+        <w:rFonts w:ascii="Symbol" w:hAnsi="Symbol" w:cs="Symbol" w:hint="default"/>
+      </w:rPr>
+    </w:lvl>
+  </w:abstractNum>
+  <w:abstractNum w:abstractNumId="18">
+    <w:lvl w:ilvl="0">
+      <w:start w:val="1"/>
+      <w:numFmt w:val="bullet"/>
+      <w:lvlText w:val=""/>
+      <w:lvlJc w:val="start"/>
+      <w:pPr>
+        <w:tabs>
+          <w:tab w:val="num" w:pos="720"/>
+        </w:tabs>
+        <w:ind w:start="720" w:hanging="360"/>
+      </w:pPr>
+      <w:rPr>
+        <w:rFonts w:ascii="Symbol" w:hAnsi="Symbol" w:cs="Symbol" w:hint="default"/>
+      </w:rPr>
+    </w:lvl>
+    <w:lvl w:ilvl="1">
+      <w:start w:val="1"/>
+      <w:numFmt w:val="bullet"/>
+      <w:lvlText w:val=""/>
+      <w:lvlJc w:val="start"/>
+      <w:pPr>
+        <w:tabs>
+          <w:tab w:val="num" w:pos="1080"/>
+        </w:tabs>
+        <w:ind w:start="1080" w:hanging="360"/>
+      </w:pPr>
+      <w:rPr>
+        <w:rFonts w:ascii="Symbol" w:hAnsi="Symbol" w:cs="Symbol" w:hint="default"/>
+      </w:rPr>
+    </w:lvl>
+    <w:lvl w:ilvl="2">
+      <w:start w:val="1"/>
+      <w:numFmt w:val="bullet"/>
+      <w:lvlText w:val=""/>
+      <w:lvlJc w:val="start"/>
+      <w:pPr>
+        <w:tabs>
+          <w:tab w:val="num" w:pos="1440"/>
+        </w:tabs>
+        <w:ind w:start="1440" w:hanging="360"/>
+      </w:pPr>
+      <w:rPr>
+        <w:rFonts w:ascii="Symbol" w:hAnsi="Symbol" w:cs="Symbol" w:hint="default"/>
+      </w:rPr>
+    </w:lvl>
+    <w:lvl w:ilvl="3">
+      <w:start w:val="1"/>
+      <w:numFmt w:val="bullet"/>
+      <w:lvlText w:val=""/>
+      <w:lvlJc w:val="start"/>
+      <w:pPr>
+        <w:tabs>
+          <w:tab w:val="num" w:pos="1800"/>
+        </w:tabs>
+        <w:ind w:start="1800" w:hanging="360"/>
+      </w:pPr>
+      <w:rPr>
+        <w:rFonts w:ascii="Symbol" w:hAnsi="Symbol" w:cs="Symbol" w:hint="default"/>
+      </w:rPr>
+    </w:lvl>
+    <w:lvl w:ilvl="4">
+      <w:start w:val="1"/>
+      <w:numFmt w:val="bullet"/>
+      <w:lvlText w:val=""/>
+      <w:lvlJc w:val="start"/>
+      <w:pPr>
+        <w:tabs>
+          <w:tab w:val="num" w:pos="2160"/>
+        </w:tabs>
+        <w:ind w:start="2160" w:hanging="360"/>
+      </w:pPr>
+      <w:rPr>
+        <w:rFonts w:ascii="Symbol" w:hAnsi="Symbol" w:cs="Symbol" w:hint="default"/>
+      </w:rPr>
+    </w:lvl>
+    <w:lvl w:ilvl="5">
+      <w:start w:val="1"/>
+      <w:numFmt w:val="bullet"/>
+      <w:lvlText w:val=""/>
+      <w:lvlJc w:val="start"/>
+      <w:pPr>
+        <w:tabs>
+          <w:tab w:val="num" w:pos="2520"/>
+        </w:tabs>
+        <w:ind w:start="2520" w:hanging="360"/>
+      </w:pPr>
+      <w:rPr>
+        <w:rFonts w:ascii="Symbol" w:hAnsi="Symbol" w:cs="Symbol" w:hint="default"/>
+      </w:rPr>
+    </w:lvl>
+    <w:lvl w:ilvl="6">
+      <w:start w:val="1"/>
+      <w:numFmt w:val="bullet"/>
+      <w:lvlText w:val=""/>
+      <w:lvlJc w:val="start"/>
+      <w:pPr>
+        <w:tabs>
+          <w:tab w:val="num" w:pos="2880"/>
+        </w:tabs>
+        <w:ind w:start="2880" w:hanging="360"/>
+      </w:pPr>
+      <w:rPr>
+        <w:rFonts w:ascii="Symbol" w:hAnsi="Symbol" w:cs="Symbol" w:hint="default"/>
+      </w:rPr>
+    </w:lvl>
+    <w:lvl w:ilvl="7">
+      <w:start w:val="1"/>
+      <w:numFmt w:val="bullet"/>
+      <w:lvlText w:val=""/>
+      <w:lvlJc w:val="start"/>
+      <w:pPr>
+        <w:tabs>
+          <w:tab w:val="num" w:pos="3240"/>
+        </w:tabs>
+        <w:ind w:start="3240" w:hanging="360"/>
+      </w:pPr>
+      <w:rPr>
+        <w:rFonts w:ascii="Symbol" w:hAnsi="Symbol" w:cs="Symbol" w:hint="default"/>
+      </w:rPr>
+    </w:lvl>
+    <w:lvl w:ilvl="8">
+      <w:start w:val="1"/>
+      <w:numFmt w:val="bullet"/>
+      <w:lvlText w:val=""/>
+      <w:lvlJc w:val="start"/>
+      <w:pPr>
+        <w:tabs>
+          <w:tab w:val="num" w:pos="3600"/>
+        </w:tabs>
+        <w:ind w:start="3600" w:hanging="360"/>
+      </w:pPr>
+      <w:rPr>
+        <w:rFonts w:ascii="Symbol" w:hAnsi="Symbol" w:cs="Symbol" w:hint="default"/>
+      </w:rPr>
+    </w:lvl>
+  </w:abstractNum>
+  <w:abstractNum w:abstractNumId="19">
+    <w:lvl w:ilvl="0">
+      <w:start w:val="1"/>
+      <w:numFmt w:val="bullet"/>
+      <w:lvlText w:val=""/>
+      <w:lvlJc w:val="start"/>
+      <w:pPr>
+        <w:tabs>
+          <w:tab w:val="num" w:pos="720"/>
+        </w:tabs>
+        <w:ind w:start="720" w:hanging="360"/>
+      </w:pPr>
+      <w:rPr>
+        <w:rFonts w:ascii="Symbol" w:hAnsi="Symbol" w:cs="Symbol" w:hint="default"/>
+      </w:rPr>
+    </w:lvl>
+    <w:lvl w:ilvl="1">
+      <w:start w:val="1"/>
+      <w:numFmt w:val="bullet"/>
+      <w:lvlText w:val=""/>
+      <w:lvlJc w:val="start"/>
+      <w:pPr>
+        <w:tabs>
+          <w:tab w:val="num" w:pos="1080"/>
+        </w:tabs>
+        <w:ind w:start="1080" w:hanging="360"/>
+      </w:pPr>
+      <w:rPr>
+        <w:rFonts w:ascii="Symbol" w:hAnsi="Symbol" w:cs="Symbol" w:hint="default"/>
+      </w:rPr>
+    </w:lvl>
+    <w:lvl w:ilvl="2">
+      <w:start w:val="1"/>
+      <w:numFmt w:val="bullet"/>
+      <w:lvlText w:val=""/>
+      <w:lvlJc w:val="start"/>
+      <w:pPr>
+        <w:tabs>
+          <w:tab w:val="num" w:pos="1440"/>
+        </w:tabs>
+        <w:ind w:start="1440" w:hanging="360"/>
+      </w:pPr>
+      <w:rPr>
+        <w:rFonts w:ascii="Symbol" w:hAnsi="Symbol" w:cs="Symbol" w:hint="default"/>
+      </w:rPr>
+    </w:lvl>
+    <w:lvl w:ilvl="3">
+      <w:start w:val="1"/>
+      <w:numFmt w:val="bullet"/>
+      <w:lvlText w:val=""/>
+      <w:lvlJc w:val="start"/>
+      <w:pPr>
+        <w:tabs>
+          <w:tab w:val="num" w:pos="1800"/>
+        </w:tabs>
+        <w:ind w:start="1800" w:hanging="360"/>
+      </w:pPr>
+      <w:rPr>
+        <w:rFonts w:ascii="Symbol" w:hAnsi="Symbol" w:cs="Symbol" w:hint="default"/>
+      </w:rPr>
+    </w:lvl>
+    <w:lvl w:ilvl="4">
+      <w:start w:val="1"/>
+      <w:numFmt w:val="bullet"/>
+      <w:lvlText w:val=""/>
+      <w:lvlJc w:val="start"/>
+      <w:pPr>
+        <w:tabs>
+          <w:tab w:val="num" w:pos="2160"/>
+        </w:tabs>
+        <w:ind w:start="2160" w:hanging="360"/>
+      </w:pPr>
+      <w:rPr>
+        <w:rFonts w:ascii="Symbol" w:hAnsi="Symbol" w:cs="Symbol" w:hint="default"/>
+      </w:rPr>
+    </w:lvl>
+    <w:lvl w:ilvl="5">
+      <w:start w:val="1"/>
+      <w:numFmt w:val="bullet"/>
+      <w:lvlText w:val=""/>
+      <w:lvlJc w:val="start"/>
+      <w:pPr>
+        <w:tabs>
+          <w:tab w:val="num" w:pos="2520"/>
+        </w:tabs>
+        <w:ind w:start="2520" w:hanging="360"/>
+      </w:pPr>
+      <w:rPr>
+        <w:rFonts w:ascii="Symbol" w:hAnsi="Symbol" w:cs="Symbol" w:hint="default"/>
+      </w:rPr>
+    </w:lvl>
+    <w:lvl w:ilvl="6">
+      <w:start w:val="1"/>
+      <w:numFmt w:val="bullet"/>
+      <w:lvlText w:val=""/>
+      <w:lvlJc w:val="start"/>
+      <w:pPr>
+        <w:tabs>
+          <w:tab w:val="num" w:pos="2880"/>
+        </w:tabs>
+        <w:ind w:start="2880" w:hanging="360"/>
+      </w:pPr>
+      <w:rPr>
+        <w:rFonts w:ascii="Symbol" w:hAnsi="Symbol" w:cs="Symbol" w:hint="default"/>
+      </w:rPr>
+    </w:lvl>
+    <w:lvl w:ilvl="7">
+      <w:start w:val="1"/>
+      <w:numFmt w:val="bullet"/>
+      <w:lvlText w:val=""/>
+      <w:lvlJc w:val="start"/>
+      <w:pPr>
+        <w:tabs>
+          <w:tab w:val="num" w:pos="3240"/>
+        </w:tabs>
+        <w:ind w:start="3240" w:hanging="360"/>
+      </w:pPr>
+      <w:rPr>
+        <w:rFonts w:ascii="Symbol" w:hAnsi="Symbol" w:cs="Symbol" w:hint="default"/>
+      </w:rPr>
+    </w:lvl>
+    <w:lvl w:ilvl="8">
+      <w:start w:val="1"/>
+      <w:numFmt w:val="bullet"/>
+      <w:lvlText w:val=""/>
+      <w:lvlJc w:val="start"/>
+      <w:pPr>
+        <w:tabs>
+          <w:tab w:val="num" w:pos="3600"/>
+        </w:tabs>
+        <w:ind w:start="3600" w:hanging="360"/>
+      </w:pPr>
+      <w:rPr>
+        <w:rFonts w:ascii="Symbol" w:hAnsi="Symbol" w:cs="Symbol" w:hint="default"/>
+      </w:rPr>
+    </w:lvl>
+  </w:abstractNum>
+  <w:abstractNum w:abstractNumId="20">
     <w:lvl w:ilvl="0">
       <w:start w:val="1"/>
       <w:numFmt w:val="none"/>
@@ -5361,6 +8581,18 @@
   <w:num w:numId="16">
     <w:abstractNumId w:val="16"/>
   </w:num>
+  <w:num w:numId="17">
+    <w:abstractNumId w:val="17"/>
+  </w:num>
+  <w:num w:numId="18">
+    <w:abstractNumId w:val="18"/>
+  </w:num>
+  <w:num w:numId="19">
+    <w:abstractNumId w:val="19"/>
+  </w:num>
+  <w:num w:numId="20">
+    <w:abstractNumId w:val="20"/>
+  </w:num>
 </w:numbering>
 </file>
 
@@ -5388,7 +8620,7 @@
     <w:pPr>
       <w:widowControl/>
       <w:suppressAutoHyphens w:val="true"/>
-      <w:overflowPunct w:val="true"/>
+      <w:overflowPunct w:val="false"/>
       <w:bidi w:val="0"/>
       <w:spacing w:before="0" w:after="0"/>
       <w:jc w:val="start"/>
@@ -5485,8 +8717,8 @@
       <w:szCs w:val="26"/>
     </w:rPr>
   </w:style>
-  <w:style w:type="character" w:styleId="Bullets">
-    <w:name w:val="Bullets"/>
+  <w:style w:type="character" w:styleId="Bulletsuser">
+    <w:name w:val="Bullets (user)"/>
     <w:qFormat/>
     <w:rPr>
       <w:rFonts w:ascii="OpenSymbol" w:hAnsi="OpenSymbol" w:eastAsia="OpenSymbol" w:cs="OpenSymbol"/>
@@ -5520,8 +8752,8 @@
       <w:bCs/>
     </w:rPr>
   </w:style>
-  <w:style w:type="character" w:styleId="Bulletsuser">
-    <w:name w:val="Bullets (user)"/>
+  <w:style w:type="character" w:styleId="Bullets">
+    <w:name w:val="Bullets"/>
     <w:qFormat/>
     <w:rPr>
       <w:rFonts w:ascii="OpenSymbol" w:hAnsi="OpenSymbol" w:eastAsia="OpenSymbol" w:cs="OpenSymbol"/>
@@ -5660,6 +8892,29 @@
       <w:szCs w:val="12"/>
     </w:rPr>
   </w:style>
+  <w:style w:type="paragraph" w:styleId="TableContents">
+    <w:name w:val="Table Contents"/>
+    <w:basedOn w:val="Normal"/>
+    <w:qFormat/>
+    <w:pPr>
+      <w:widowControl w:val="false"/>
+      <w:suppressLineNumbers/>
+    </w:pPr>
+    <w:rPr/>
+  </w:style>
+  <w:style w:type="paragraph" w:styleId="TableHeading">
+    <w:name w:val="Table Heading"/>
+    <w:basedOn w:val="TableContents"/>
+    <w:qFormat/>
+    <w:pPr>
+      <w:suppressLineNumbers/>
+      <w:jc w:val="center"/>
+    </w:pPr>
+    <w:rPr>
+      <w:b/>
+      <w:bCs/>
+    </w:rPr>
+  </w:style>
 </w:styles>
 </file>
 

</xml_diff>

<commit_message>
add more information to chapters
</commit_message>
<xml_diff>
--- a/Intent-Aware Encryption.docx
+++ b/Intent-Aware Encryption.docx
@@ -279,6 +279,22 @@
       <w:r>
         <w:rPr/>
         <w:t>Results</w:t>
+      </w:r>
+    </w:p>
+    <w:p>
+      <w:pPr>
+        <w:pStyle w:val="BodyText"/>
+        <w:numPr>
+          <w:ilvl w:val="2"/>
+          <w:numId w:val="3"/>
+        </w:numPr>
+        <w:bidi w:val="0"/>
+        <w:jc w:val="start"/>
+        <w:rPr/>
+      </w:pPr>
+      <w:r>
+        <w:rPr/>
+        <w:t>Operational Case Study: Single Event Walkthrough</w:t>
       </w:r>
     </w:p>
     <w:p>
@@ -2479,6 +2495,139 @@
     </w:p>
     <w:p>
       <w:pPr>
+        <w:pStyle w:val="BodyText"/>
+        <w:ind w:hanging="0" w:start="0" w:end="0"/>
+        <w:rPr/>
+      </w:pPr>
+      <w:r>
+        <w:rPr>
+          <w:b/>
+        </w:rPr>
+        <w:t>Energy Estimation Model:</w:t>
+      </w:r>
+      <w:r>
+        <w:rPr/>
+        <w:t xml:space="preserve"> To quantify the energy impact of cryptographic operations, we utilize a CPU-weighted time model. The energy cost E for a single event is estimated as: </w:t>
+      </w:r>
+    </w:p>
+    <w:p>
+      <w:pPr>
+        <w:pStyle w:val="BodyText"/>
+        <w:ind w:hanging="0" w:start="0" w:end="0"/>
+        <w:rPr/>
+      </w:pPr>
+      <w:r>
+        <w:rPr/>
+      </w:r>
+      <m:oMathPara xmlns:m="http://schemas.openxmlformats.org/officeDocument/2006/math">
+        <m:oMathParaPr>
+          <m:jc m:val="left"/>
+        </m:oMathParaPr>
+        <m:oMath>
+          <m:r>
+            <m:t xml:space="preserve">E</m:t>
+          </m:r>
+          <m:r>
+            <m:t xml:space="preserve">=</m:t>
+          </m:r>
+          <m:sSub>
+            <m:e>
+              <m:r>
+                <m:t xml:space="preserve">t</m:t>
+              </m:r>
+            </m:e>
+            <m:sub>
+              <m:r>
+                <m:t xml:space="preserve">elapsed</m:t>
+              </m:r>
+            </m:sub>
+          </m:sSub>
+          <m:r>
+            <m:t xml:space="preserve">×</m:t>
+          </m:r>
+          <m:sSub>
+            <m:e>
+              <m:r>
+                <m:t xml:space="preserve">γ</m:t>
+              </m:r>
+            </m:e>
+            <m:sub>
+              <m:r>
+                <m:t xml:space="preserve">profile</m:t>
+              </m:r>
+            </m:sub>
+          </m:sSub>
+          <m:r>
+            <m:t xml:space="preserve">×</m:t>
+          </m:r>
+          <m:sSub>
+            <m:e>
+              <m:r>
+                <m:t xml:space="preserve">P</m:t>
+              </m:r>
+            </m:e>
+            <m:sub>
+              <m:r>
+                <m:t xml:space="preserve">ref</m:t>
+              </m:r>
+            </m:sub>
+          </m:sSub>
+        </m:oMath>
+      </m:oMathPara>
+    </w:p>
+    <w:p>
+      <w:pPr>
+        <w:pStyle w:val="BodyText"/>
+        <w:ind w:hanging="0" w:start="0" w:end="0"/>
+        <w:rPr/>
+      </w:pPr>
+      <w:r>
+        <w:rPr/>
+        <w:t>Where t</w:t>
+      </w:r>
+      <w:r>
+        <w:rPr>
+          <w:vertAlign w:val="subscript"/>
+        </w:rPr>
+        <w:t>elapsed</w:t>
+      </w:r>
+      <w:r>
+        <w:rPr/>
+        <w:t>​ is the measured encryption time, γ</w:t>
+      </w:r>
+      <w:r>
+        <w:rPr>
+          <w:vertAlign w:val="subscript"/>
+        </w:rPr>
+        <w:t>profile​</w:t>
+      </w:r>
+      <w:r>
+        <w:rPr/>
+        <w:t xml:space="preserve"> is the CPU load coefficient specific to the encryption algorithm (e.g., γ≈1.5 for RSA-2048 vs γ≈0.8 for AES-128), and P</w:t>
+      </w:r>
+      <w:r>
+        <w:rPr>
+          <w:vertAlign w:val="subscript"/>
+        </w:rPr>
+        <w:t>ref​</w:t>
+      </w:r>
+      <w:r>
+        <w:rPr/>
+        <w:t xml:space="preserve"> is the reference power unit per millisecond. This model ensures that "High" security profiles are penalized not just for latency, but for their computational intensity.</w:t>
+      </w:r>
+    </w:p>
+    <w:p>
+      <w:pPr>
+        <w:pStyle w:val="BodyText"/>
+        <w:ind w:hanging="0" w:start="0" w:end="0"/>
+        <w:rPr/>
+      </w:pPr>
+      <w:r>
+        <w:rPr/>
+      </w:r>
+    </w:p>
+    <w:p>
+      <w:pPr>
         <w:pStyle w:val="Heading3"/>
         <w:numPr>
           <w:ilvl w:val="2"/>
@@ -5045,8 +5194,22 @@
       <w:pPr>
         <w:pStyle w:val="Heading3"/>
         <w:numPr>
-          <w:ilvl w:val="2"/>
-          <w:numId w:val="1"/>
+          <w:ilvl w:val="0"/>
+          <w:numId w:val="0"/>
+        </w:numPr>
+        <w:ind w:hanging="0" w:start="0"/>
+        <w:rPr/>
+      </w:pPr>
+      <w:r>
+        <w:rPr/>
+      </w:r>
+    </w:p>
+    <w:p>
+      <w:pPr>
+        <w:pStyle w:val="BodyText"/>
+        <w:numPr>
+          <w:ilvl w:val="0"/>
+          <w:numId w:val="0"/>
         </w:numPr>
         <w:ind w:hanging="0" w:start="0"/>
         <w:rPr/>
@@ -5159,6 +5322,347 @@
       </w:pPr>
       <w:r>
         <w:rPr/>
+        <w:t>4.3.</w:t>
+      </w:r>
+      <w:r>
+        <w:rPr/>
+        <w:t>1 Operational Case Study: Single Event Walkthrough</w:t>
+      </w:r>
+    </w:p>
+    <w:p>
+      <w:pPr>
+        <w:pStyle w:val="BodyText"/>
+        <w:ind w:hanging="0" w:start="0"/>
+        <w:rPr/>
+      </w:pPr>
+      <w:r>
+        <w:rPr/>
+        <w:t>To validate the pipeline logic, we trace a single high-risk event from the test set (Event ID: #1042):</w:t>
+      </w:r>
+    </w:p>
+    <w:p>
+      <w:pPr>
+        <w:pStyle w:val="BodyText"/>
+        <w:numPr>
+          <w:ilvl w:val="0"/>
+          <w:numId w:val="16"/>
+        </w:numPr>
+        <w:tabs>
+          <w:tab w:val="clear" w:pos="709"/>
+          <w:tab w:val="left" w:pos="0" w:leader="none"/>
+        </w:tabs>
+        <w:ind w:hanging="283" w:start="709"/>
+        <w:rPr/>
+      </w:pPr>
+      <w:r>
+        <w:rPr>
+          <w:b/>
+        </w:rPr>
+        <w:t>Input:</w:t>
+      </w:r>
+      <w:r>
+        <w:rPr/>
+        <w:t xml:space="preserve"> A flow is detected with </w:t>
+      </w:r>
+      <w:r>
+        <w:rPr>
+          <w:rStyle w:val="SourceText"/>
+        </w:rPr>
+        <w:t>flow_duration=1150ms</w:t>
+      </w:r>
+      <w:r>
+        <w:rPr/>
+        <w:t xml:space="preserve"> and </w:t>
+      </w:r>
+      <w:r>
+        <w:rPr>
+          <w:rStyle w:val="SourceText"/>
+        </w:rPr>
+        <w:t>total_packets=8</w:t>
+      </w:r>
+      <w:r>
+        <w:rPr/>
+        <w:t>, labeled initially as 'DoS Hulk'.</w:t>
+      </w:r>
+    </w:p>
+    <w:p>
+      <w:pPr>
+        <w:pStyle w:val="BodyText"/>
+        <w:numPr>
+          <w:ilvl w:val="0"/>
+          <w:numId w:val="16"/>
+        </w:numPr>
+        <w:tabs>
+          <w:tab w:val="clear" w:pos="709"/>
+          <w:tab w:val="left" w:pos="0" w:leader="none"/>
+        </w:tabs>
+        <w:ind w:hanging="283" w:start="709"/>
+        <w:rPr/>
+      </w:pPr>
+      <w:r>
+        <w:rPr>
+          <w:b/>
+        </w:rPr>
+        <w:t>Context Analysis:</w:t>
+      </w:r>
+      <w:r>
+        <w:rPr/>
+        <w:t xml:space="preserve"> The system computes an </w:t>
+      </w:r>
+      <w:r>
+        <w:rPr>
+          <w:rStyle w:val="SourceText"/>
+        </w:rPr>
+        <w:t>anomaly_score</w:t>
+      </w:r>
+      <w:r>
+        <w:rPr/>
+        <w:t xml:space="preserve"> of </w:t>
+      </w:r>
+      <w:r>
+        <w:rPr>
+          <w:b/>
+        </w:rPr>
+        <w:t>0.72</w:t>
+      </w:r>
+      <w:r>
+        <w:rPr/>
+        <w:t xml:space="preserve"> (High) and a </w:t>
+      </w:r>
+      <w:r>
+        <w:rPr>
+          <w:rStyle w:val="SourceText"/>
+        </w:rPr>
+        <w:t>trust_score</w:t>
+      </w:r>
+      <w:r>
+        <w:rPr/>
+        <w:t xml:space="preserve"> of </w:t>
+      </w:r>
+      <w:r>
+        <w:rPr>
+          <w:b/>
+        </w:rPr>
+        <w:t>0.4</w:t>
+      </w:r>
+      <w:r>
+        <w:rPr/>
+        <w:t xml:space="preserve"> (Low).</w:t>
+      </w:r>
+    </w:p>
+    <w:p>
+      <w:pPr>
+        <w:pStyle w:val="BodyText"/>
+        <w:numPr>
+          <w:ilvl w:val="0"/>
+          <w:numId w:val="16"/>
+        </w:numPr>
+        <w:tabs>
+          <w:tab w:val="clear" w:pos="709"/>
+          <w:tab w:val="left" w:pos="0" w:leader="none"/>
+        </w:tabs>
+        <w:ind w:hanging="283" w:start="709" w:end="0"/>
+        <w:rPr/>
+      </w:pPr>
+      <w:r>
+        <w:rPr>
+          <w:b/>
+        </w:rPr>
+        <w:t>Intent Inference:</w:t>
+      </w:r>
+      <w:r>
+        <w:rPr/>
+        <w:t xml:space="preserve"> The Random Forest classifier analyzes the feature vector </w:t>
+      </w:r>
+      <w:r>
+        <w:rPr>
+          <w:sz w:val="30"/>
+          <w:szCs w:val="30"/>
+        </w:rPr>
+        <w:t>X</w:t>
+      </w:r>
+      <w:r>
+        <w:rPr>
+          <w:sz w:val="30"/>
+          <w:szCs w:val="30"/>
+          <w:vertAlign w:val="subscript"/>
+        </w:rPr>
+        <w:t>t​</w:t>
+      </w:r>
+      <w:r>
+        <w:rPr>
+          <w:vertAlign w:val="subscript"/>
+        </w:rPr>
+        <w:t xml:space="preserve"> </w:t>
+      </w:r>
+      <w:r>
+        <w:rPr/>
+        <w:t xml:space="preserve">and predicts the </w:t>
+      </w:r>
+      <w:r>
+        <w:rPr>
+          <w:b/>
+        </w:rPr>
+        <w:t>"Emergency"</w:t>
+      </w:r>
+      <w:r>
+        <w:rPr/>
+        <w:t xml:space="preserve"> intent with a confidence probability of </w:t>
+      </w:r>
+      <w:r>
+        <w:rPr>
+          <w:b/>
+        </w:rPr>
+        <w:t>99.2%</w:t>
+      </w:r>
+      <w:r>
+        <w:rPr/>
+        <w:t>.</w:t>
+      </w:r>
+    </w:p>
+    <w:p>
+      <w:pPr>
+        <w:pStyle w:val="BodyText"/>
+        <w:numPr>
+          <w:ilvl w:val="0"/>
+          <w:numId w:val="16"/>
+        </w:numPr>
+        <w:tabs>
+          <w:tab w:val="clear" w:pos="709"/>
+          <w:tab w:val="left" w:pos="0" w:leader="none"/>
+        </w:tabs>
+        <w:ind w:hanging="283" w:start="709" w:end="0"/>
+        <w:rPr/>
+      </w:pPr>
+      <w:r>
+        <w:rPr>
+          <w:b/>
+        </w:rPr>
+        <w:t>Decision Policy:</w:t>
+      </w:r>
+      <w:r>
+        <w:rPr/>
+        <w:t xml:space="preserve"> The policy engine triggers the rule π(x)=High because </w:t>
+      </w:r>
+      <w:r>
+        <w:rPr>
+          <w:sz w:val="30"/>
+          <w:szCs w:val="30"/>
+        </w:rPr>
+        <w:t>p</w:t>
+      </w:r>
+      <w:r>
+        <w:rPr>
+          <w:sz w:val="30"/>
+          <w:szCs w:val="30"/>
+          <w:vertAlign w:val="subscript"/>
+        </w:rPr>
+        <w:t>emergency</w:t>
+      </w:r>
+      <w:r>
+        <w:rPr>
+          <w:vertAlign w:val="subscript"/>
+        </w:rPr>
+        <w:t>​</w:t>
+      </w:r>
+      <w:r>
+        <w:rPr/>
+        <w:t>&gt;</w:t>
+      </w:r>
+      <w:r>
+        <w:rPr>
+          <w:sz w:val="30"/>
+          <w:szCs w:val="30"/>
+        </w:rPr>
+        <w:t>θ</w:t>
+      </w:r>
+      <w:r>
+        <w:rPr>
+          <w:sz w:val="30"/>
+          <w:szCs w:val="30"/>
+          <w:vertAlign w:val="subscript"/>
+        </w:rPr>
+        <w:t>e</w:t>
+      </w:r>
+      <w:r>
+        <w:rPr>
+          <w:vertAlign w:val="subscript"/>
+        </w:rPr>
+        <w:t>​</w:t>
+      </w:r>
+      <w:r>
+        <w:rPr/>
+        <w:t xml:space="preserve"> (0.5).</w:t>
+      </w:r>
+    </w:p>
+    <w:p>
+      <w:pPr>
+        <w:pStyle w:val="BodyText"/>
+        <w:numPr>
+          <w:ilvl w:val="0"/>
+          <w:numId w:val="16"/>
+        </w:numPr>
+        <w:tabs>
+          <w:tab w:val="clear" w:pos="709"/>
+          <w:tab w:val="left" w:pos="0" w:leader="none"/>
+        </w:tabs>
+        <w:ind w:hanging="283" w:start="709"/>
+        <w:rPr/>
+      </w:pPr>
+      <w:r>
+        <w:rPr>
+          <w:b/>
+        </w:rPr>
+        <w:t>Execution:</w:t>
+      </w:r>
+      <w:r>
+        <w:rPr/>
+        <w:t xml:space="preserve"> The payload is encrypted using the "High" profile (Strong/Slow).</w:t>
+      </w:r>
+    </w:p>
+    <w:p>
+      <w:pPr>
+        <w:pStyle w:val="BodyText"/>
+        <w:numPr>
+          <w:ilvl w:val="0"/>
+          <w:numId w:val="16"/>
+        </w:numPr>
+        <w:tabs>
+          <w:tab w:val="clear" w:pos="709"/>
+          <w:tab w:val="left" w:pos="0" w:leader="none"/>
+        </w:tabs>
+        <w:ind w:hanging="283" w:start="709"/>
+        <w:rPr/>
+      </w:pPr>
+      <w:r>
+        <w:rPr>
+          <w:b/>
+        </w:rPr>
+        <w:t>Outcome:</w:t>
+      </w:r>
+      <w:r>
+        <w:rPr/>
+        <w:t xml:space="preserve"> The total processing time was </w:t>
+      </w:r>
+      <w:r>
+        <w:rPr>
+          <w:b/>
+        </w:rPr>
+        <w:t>7.24 ms</w:t>
+      </w:r>
+      <w:r>
+        <w:rPr/>
+        <w:t>, successfully securing the critical data, whereas a static "Low" policy would have exposed it to risk.</w:t>
+      </w:r>
+    </w:p>
+    <w:p>
+      <w:pPr>
+        <w:pStyle w:val="BodyText"/>
+        <w:ind w:hanging="0" w:start="0"/>
+        <w:rPr/>
+      </w:pPr>
+      <w:r>
+        <w:rPr/>
       </w:r>
     </w:p>
     <w:p>
@@ -5305,6 +5809,26 @@
         <w:rPr/>
         <w:t xml:space="preserve"> The results confirm that by dynamically aligning encryption strength with intent, the system avoids the "over-protection" of routine traffic while ensuring critical data remains secure, effectively addressing the research problem posed in the introduction.</w:t>
       </w:r>
+    </w:p>
+    <w:p>
+      <w:pPr>
+        <w:pStyle w:val="BodyText"/>
+        <w:numPr>
+          <w:ilvl w:val="0"/>
+          <w:numId w:val="13"/>
+        </w:numPr>
+        <w:rPr/>
+      </w:pPr>
+      <w:r>
+        <w:rPr>
+          <w:b/>
+        </w:rPr>
+        <w:t>Statistical Variance and Adaptability:</w:t>
+      </w:r>
+      <w:r>
+        <w:rPr/>
+        <w:t xml:space="preserve"> Analysis of the latency distribution reveals a distinct behavioral difference between the baselines and the proposed framework. The ABE baseline exhibits a low standard deviation (σ≈0.10 ms), indicating a static, consistently high-overhead execution. In contrast, the IAE Random Forest policy displays a higher standard deviation (σ≈1.68 ms). This variance is a positive indicator of adaptability, mathematically confirming that the system is actively switching between 'High' ( 7 ms) and 'Low' ( 2 ms) profiles in response to shifting traffic semantics, rather than forcing a uniform delay.</w:t>
+      </w:r>
       <w:r>
         <w:br w:type="page"/>
       </w:r>
@@ -5446,7 +5970,27 @@
       </w:r>
       <w:r>
         <w:rPr/>
-        <w:t xml:space="preserve"> on the validation subset, proving that flow metadata and behavioral patterns are sufficient proxies for semantic intent.</w:t>
+        <w:t xml:space="preserve"> on the validation subset, proving that flow metadata and behavioral patterns are sufficient proxies for semantic intent. A common critique of ML-driven security is the inference overhead. However, our results show that the IAE_RF policy achieved a throughput of </w:t>
+      </w:r>
+      <w:r>
+        <w:rPr>
+          <w:b/>
+        </w:rPr>
+        <w:t>355 ops/sec</w:t>
+      </w:r>
+      <w:r>
+        <w:rPr/>
+        <w:t>, slightly outperforming the deterministic Rule-Based policy (</w:t>
+      </w:r>
+      <w:r>
+        <w:rPr>
+          <w:b/>
+        </w:rPr>
+        <w:t>342 ops/sec</w:t>
+      </w:r>
+      <w:r>
+        <w:rPr/>
+        <w:t>). This counter-intuitive result suggests that the Random Forest model is more effective at correctly identifying "Maintenance" or "Routine" events that rules might misclassify as high-risk. Consequently, the slight computational cost of the ML inference is fully amortized by the gains from avoiding unnecessary high-strength encryption.</w:t>
       </w:r>
     </w:p>
     <w:p>
@@ -5547,20 +6091,6 @@
       <w:r>
         <w:rPr/>
         <w:t xml:space="preserve"> intents, the framework ensures that critical data receives maximum protection. The contextual anomaly score acts as a failsafe, triggering strong encryption for suspicious events even if the intent appears benign, thus maintaining robust security coverage.</w:t>
-      </w:r>
-    </w:p>
-    <w:p>
-      <w:pPr>
-        <w:pStyle w:val="Heading3"/>
-        <w:numPr>
-          <w:ilvl w:val="2"/>
-          <w:numId w:val="1"/>
-        </w:numPr>
-        <w:ind w:hanging="0" w:start="0"/>
-        <w:rPr/>
-      </w:pPr>
-      <w:r>
-        <w:rPr/>
       </w:r>
     </w:p>
     <w:p>
@@ -8234,6 +8764,125 @@
     </w:lvl>
   </w:abstractNum>
   <w:abstractNum w:abstractNumId="16">
+    <w:lvl w:ilvl="0">
+      <w:start w:val="1"/>
+      <w:numFmt w:val="decimal"/>
+      <w:lvlText w:val="%1."/>
+      <w:lvlJc w:val="start"/>
+      <w:pPr>
+        <w:tabs>
+          <w:tab w:val="num" w:pos="709"/>
+        </w:tabs>
+        <w:ind w:start="709" w:hanging="283"/>
+      </w:pPr>
+      <w:rPr/>
+    </w:lvl>
+    <w:lvl w:ilvl="1">
+      <w:start w:val="1"/>
+      <w:numFmt w:val="decimal"/>
+      <w:lvlText w:val="%2."/>
+      <w:lvlJc w:val="start"/>
+      <w:pPr>
+        <w:tabs>
+          <w:tab w:val="num" w:pos="1418"/>
+        </w:tabs>
+        <w:ind w:start="1418" w:hanging="283"/>
+      </w:pPr>
+      <w:rPr/>
+    </w:lvl>
+    <w:lvl w:ilvl="2">
+      <w:start w:val="1"/>
+      <w:numFmt w:val="decimal"/>
+      <w:lvlText w:val="%3."/>
+      <w:lvlJc w:val="start"/>
+      <w:pPr>
+        <w:tabs>
+          <w:tab w:val="num" w:pos="2127"/>
+        </w:tabs>
+        <w:ind w:start="2127" w:hanging="283"/>
+      </w:pPr>
+      <w:rPr/>
+    </w:lvl>
+    <w:lvl w:ilvl="3">
+      <w:start w:val="1"/>
+      <w:numFmt w:val="decimal"/>
+      <w:lvlText w:val="%4."/>
+      <w:lvlJc w:val="start"/>
+      <w:pPr>
+        <w:tabs>
+          <w:tab w:val="num" w:pos="2836"/>
+        </w:tabs>
+        <w:ind w:start="2836" w:hanging="283"/>
+      </w:pPr>
+      <w:rPr/>
+    </w:lvl>
+    <w:lvl w:ilvl="4">
+      <w:start w:val="1"/>
+      <w:numFmt w:val="decimal"/>
+      <w:lvlText w:val="%5."/>
+      <w:lvlJc w:val="start"/>
+      <w:pPr>
+        <w:tabs>
+          <w:tab w:val="num" w:pos="3545"/>
+        </w:tabs>
+        <w:ind w:start="3545" w:hanging="283"/>
+      </w:pPr>
+      <w:rPr/>
+    </w:lvl>
+    <w:lvl w:ilvl="5">
+      <w:start w:val="1"/>
+      <w:numFmt w:val="decimal"/>
+      <w:lvlText w:val="%6."/>
+      <w:lvlJc w:val="start"/>
+      <w:pPr>
+        <w:tabs>
+          <w:tab w:val="num" w:pos="4254"/>
+        </w:tabs>
+        <w:ind w:start="4254" w:hanging="283"/>
+      </w:pPr>
+      <w:rPr/>
+    </w:lvl>
+    <w:lvl w:ilvl="6">
+      <w:start w:val="1"/>
+      <w:numFmt w:val="decimal"/>
+      <w:lvlText w:val="%7."/>
+      <w:lvlJc w:val="start"/>
+      <w:pPr>
+        <w:tabs>
+          <w:tab w:val="num" w:pos="4963"/>
+        </w:tabs>
+        <w:ind w:start="4963" w:hanging="283"/>
+      </w:pPr>
+      <w:rPr/>
+    </w:lvl>
+    <w:lvl w:ilvl="7">
+      <w:start w:val="1"/>
+      <w:numFmt w:val="decimal"/>
+      <w:lvlText w:val="%8."/>
+      <w:lvlJc w:val="start"/>
+      <w:pPr>
+        <w:tabs>
+          <w:tab w:val="num" w:pos="5672"/>
+        </w:tabs>
+        <w:ind w:start="5672" w:hanging="283"/>
+      </w:pPr>
+      <w:rPr/>
+    </w:lvl>
+    <w:lvl w:ilvl="8">
+      <w:start w:val="1"/>
+      <w:numFmt w:val="decimal"/>
+      <w:lvlText w:val="%9."/>
+      <w:lvlJc w:val="start"/>
+      <w:pPr>
+        <w:tabs>
+          <w:tab w:val="num" w:pos="6381"/>
+        </w:tabs>
+        <w:ind w:start="6381" w:hanging="283"/>
+      </w:pPr>
+      <w:rPr/>
+    </w:lvl>
+  </w:abstractNum>
+  <w:abstractNum w:abstractNumId="17">
     <w:lvl w:ilvl="0">
       <w:start w:val="1"/>
       <w:numFmt w:val="none"/>
@@ -8399,6 +9048,9 @@
   </w:num>
   <w:num w:numId="16">
     <w:abstractNumId w:val="16"/>
+  </w:num>
+  <w:num w:numId="17">
+    <w:abstractNumId w:val="17"/>
   </w:num>
 </w:numbering>
 </file>

</xml_diff>